<commit_message>
Wprowadzenie poprawek do efektu 3, nowe analizy, dodatkowa analiza za punkty
</commit_message>
<xml_diff>
--- a/Efekt3/Wstępna_analiza_danych_poprawka.docx
+++ b/Efekt3/Wstępna_analiza_danych_poprawka.docx
@@ -1,6 +1,6 @@
 
 <file path=word/document.xml><?xml version="1.0" encoding="utf-8"?>
-<w:document xmlns:wpc="http://schemas.microsoft.com/office/word/2010/wordprocessingCanvas" xmlns:mc="http://schemas.openxmlformats.org/markup-compatibility/2006" xmlns:o="urn:schemas-microsoft-com:office:office" xmlns:r="http://schemas.openxmlformats.org/officeDocument/2006/relationships" xmlns:m="http://schemas.openxmlformats.org/officeDocument/2006/math" xmlns:v="urn:schemas-microsoft-com:vml" xmlns:wp14="http://schemas.microsoft.com/office/word/2010/wordprocessingDrawing" xmlns:wp="http://schemas.openxmlformats.org/drawingml/2006/wordprocessingDrawing" xmlns:w10="urn:schemas-microsoft-com:office:word" xmlns:w="http://schemas.openxmlformats.org/wordprocessingml/2006/main" xmlns:w14="http://schemas.microsoft.com/office/word/2010/wordml" xmlns:wpg="http://schemas.microsoft.com/office/word/2010/wordprocessingGroup" xmlns:wpi="http://schemas.microsoft.com/office/word/2010/wordprocessingInk" xmlns:wne="http://schemas.microsoft.com/office/word/2006/wordml" xmlns:wps="http://schemas.microsoft.com/office/word/2010/wordprocessingShape" mc:Ignorable="w14 wp14">
+<w:document xmlns:wpc="http://schemas.microsoft.com/office/word/2010/wordprocessingCanvas" xmlns:cx="http://schemas.microsoft.com/office/drawing/2014/chartex" xmlns:cx1="http://schemas.microsoft.com/office/drawing/2015/9/8/chartex" xmlns:cx2="http://schemas.microsoft.com/office/drawing/2015/10/21/chartex" xmlns:cx3="http://schemas.microsoft.com/office/drawing/2016/5/9/chartex" xmlns:cx4="http://schemas.microsoft.com/office/drawing/2016/5/10/chartex" xmlns:cx5="http://schemas.microsoft.com/office/drawing/2016/5/11/chartex" xmlns:cx6="http://schemas.microsoft.com/office/drawing/2016/5/12/chartex" xmlns:cx7="http://schemas.microsoft.com/office/drawing/2016/5/13/chartex" xmlns:cx8="http://schemas.microsoft.com/office/drawing/2016/5/14/chartex" xmlns:mc="http://schemas.openxmlformats.org/markup-compatibility/2006" xmlns:aink="http://schemas.microsoft.com/office/drawing/2016/ink" xmlns:am3d="http://schemas.microsoft.com/office/drawing/2017/model3d" xmlns:o="urn:schemas-microsoft-com:office:office" xmlns:oel="http://schemas.microsoft.com/office/2019/extlst" xmlns:r="http://schemas.openxmlformats.org/officeDocument/2006/relationships" xmlns:m="http://schemas.openxmlformats.org/officeDocument/2006/math" xmlns:v="urn:schemas-microsoft-com:vml" xmlns:wp14="http://schemas.microsoft.com/office/word/2010/wordprocessingDrawing" xmlns:wp="http://schemas.openxmlformats.org/drawingml/2006/wordprocessingDrawing" xmlns:w10="urn:schemas-microsoft-com:office:word" xmlns:w="http://schemas.openxmlformats.org/wordprocessingml/2006/main" xmlns:w14="http://schemas.microsoft.com/office/word/2010/wordml" xmlns:w15="http://schemas.microsoft.com/office/word/2012/wordml" xmlns:w16cex="http://schemas.microsoft.com/office/word/2018/wordml/cex" xmlns:w16cid="http://schemas.microsoft.com/office/word/2016/wordml/cid" xmlns:w16="http://schemas.microsoft.com/office/word/2018/wordml" xmlns:w16sdtdh="http://schemas.microsoft.com/office/word/2020/wordml/sdtdatahash" xmlns:w16se="http://schemas.microsoft.com/office/word/2015/wordml/symex" xmlns:wpg="http://schemas.microsoft.com/office/word/2010/wordprocessingGroup" xmlns:wpi="http://schemas.microsoft.com/office/word/2010/wordprocessingInk" xmlns:wne="http://schemas.microsoft.com/office/word/2006/wordml" xmlns:wps="http://schemas.microsoft.com/office/word/2010/wordprocessingShape" mc:Ignorable="w14 w15 w16se w16cid w16 w16cex w16sdtdh wp14">
   <w:body>
     <w:p>
       <w:pPr>
@@ -99,6 +99,9 @@
         <w:t xml:space="preserve">Tabela </w:t>
       </w:r>
       <w:r>
+        <w:rPr>
+          <w:lang w:val="pl-PL"/>
+        </w:rPr>
         <w:fldChar w:fldCharType="begin"/>
       </w:r>
       <w:r>
@@ -108,6 +111,9 @@
         <w:instrText xml:space="preserve"> SEQ Tabela \* ARABIC </w:instrText>
       </w:r>
       <w:r>
+        <w:rPr>
+          <w:lang w:val="pl-PL"/>
+        </w:rPr>
         <w:fldChar w:fldCharType="separate"/>
       </w:r>
       <w:r>
@@ -117,6 +123,9 @@
         <w:t>1</w:t>
       </w:r>
       <w:r>
+        <w:rPr>
+          <w:lang w:val="pl-PL"/>
+        </w:rPr>
         <w:fldChar w:fldCharType="end"/>
       </w:r>
       <w:r>
@@ -128,7 +137,7 @@
     </w:p>
     <w:tbl>
       <w:tblPr>
-        <w:tblStyle w:val="PlainTable4"/>
+        <w:tblStyle w:val="Zwykatabela41"/>
         <w:tblW w:w="10490" w:type="dxa"/>
         <w:tblBorders>
           <w:top w:val="single" w:sz="4" w:space="0" w:color="auto"/>
@@ -1955,7 +1964,7 @@
     </w:p>
     <w:tbl>
       <w:tblPr>
-        <w:tblStyle w:val="PlainTable4"/>
+        <w:tblStyle w:val="Zwykatabela41"/>
         <w:tblW w:w="10250" w:type="dxa"/>
         <w:tblBorders>
           <w:top w:val="single" w:sz="4" w:space="0" w:color="auto"/>
@@ -3271,8 +3280,25 @@
       </w:tr>
     </w:tbl>
     <w:p/>
-    <w:p/>
-    <w:p/>
+    <w:p>
+      <w:pPr>
+        <w:ind w:firstLine="708"/>
+        <w:rPr>
+          <w:lang w:val="pl-PL"/>
+        </w:rPr>
+      </w:pPr>
+      <w:r>
+        <w:rPr>
+          <w:lang w:val="pl-PL"/>
+        </w:rPr>
+        <w:t>Możemy zauważyć, że największą zmiennością charakteryzują się zmienne związane z handlem wysokimi technologiami, a także PKB per capita. Zmienne te posiadają dosyć wysokie odchylenie standardowe z powodu zróżnicowania tych wartości w poszczególnych krajach Unii Europejskiej.</w:t>
+      </w:r>
+    </w:p>
+    <w:p>
+      <w:pPr>
+        <w:ind w:firstLine="708"/>
+      </w:pPr>
+    </w:p>
     <w:p>
       <w:pPr>
         <w:pStyle w:val="Legenda"/>
@@ -3305,7 +3331,7 @@
     </w:p>
     <w:tbl>
       <w:tblPr>
-        <w:tblStyle w:val="PlainTable4"/>
+        <w:tblStyle w:val="Zwykatabela41"/>
         <w:tblW w:w="7905" w:type="dxa"/>
         <w:tblBorders>
           <w:top w:val="single" w:sz="4" w:space="0" w:color="auto"/>
@@ -3503,6 +3529,28 @@
               <w:t>1</w:t>
             </w:r>
           </w:p>
+          <w:p>
+            <w:pPr>
+              <w:jc w:val="left"/>
+              <w:cnfStyle w:val="000000100000" w:firstRow="0" w:lastRow="0" w:firstColumn="0" w:lastColumn="0" w:oddVBand="0" w:evenVBand="0" w:oddHBand="1" w:evenHBand="0" w:firstRowFirstColumn="0" w:firstRowLastColumn="0" w:lastRowFirstColumn="0" w:lastRowLastColumn="0"/>
+              <w:rPr>
+                <w:rFonts w:eastAsia="Times New Roman" w:cs="Calibri"/>
+                <w:sz w:val="20"/>
+                <w:lang w:eastAsia="pl-PL"/>
+              </w:rPr>
+            </w:pPr>
+          </w:p>
+          <w:p>
+            <w:pPr>
+              <w:jc w:val="left"/>
+              <w:cnfStyle w:val="000000100000" w:firstRow="0" w:lastRow="0" w:firstColumn="0" w:lastColumn="0" w:oddVBand="0" w:evenVBand="0" w:oddHBand="1" w:evenHBand="0" w:firstRowFirstColumn="0" w:firstRowLastColumn="0" w:lastRowFirstColumn="0" w:lastRowLastColumn="0"/>
+              <w:rPr>
+                <w:rFonts w:eastAsia="Times New Roman" w:cs="Calibri"/>
+                <w:sz w:val="20"/>
+                <w:lang w:eastAsia="pl-PL"/>
+              </w:rPr>
+            </w:pPr>
+          </w:p>
         </w:tc>
         <w:tc>
           <w:tcPr>
@@ -3511,6 +3559,7 @@
               <w:top w:val="single" w:sz="4" w:space="0" w:color="auto"/>
               <w:bottom w:val="nil"/>
             </w:tcBorders>
+            <w:shd w:val="clear" w:color="auto" w:fill="FFFFFF" w:themeFill="background1"/>
           </w:tcPr>
           <w:p>
             <w:pPr>
@@ -3640,6 +3689,28 @@
               </w:rPr>
               <w:t>1</w:t>
             </w:r>
+          </w:p>
+          <w:p>
+            <w:pPr>
+              <w:jc w:val="left"/>
+              <w:cnfStyle w:val="000000000000" w:firstRow="0" w:lastRow="0" w:firstColumn="0" w:lastColumn="0" w:oddVBand="0" w:evenVBand="0" w:oddHBand="0" w:evenHBand="0" w:firstRowFirstColumn="0" w:firstRowLastColumn="0" w:lastRowFirstColumn="0" w:lastRowLastColumn="0"/>
+              <w:rPr>
+                <w:rFonts w:eastAsia="Times New Roman" w:cs="Calibri"/>
+                <w:sz w:val="20"/>
+                <w:lang w:eastAsia="pl-PL"/>
+              </w:rPr>
+            </w:pPr>
+          </w:p>
+          <w:p>
+            <w:pPr>
+              <w:jc w:val="left"/>
+              <w:cnfStyle w:val="000000000000" w:firstRow="0" w:lastRow="0" w:firstColumn="0" w:lastColumn="0" w:oddVBand="0" w:evenVBand="0" w:oddHBand="0" w:evenHBand="0" w:firstRowFirstColumn="0" w:firstRowLastColumn="0" w:lastRowFirstColumn="0" w:lastRowLastColumn="0"/>
+              <w:rPr>
+                <w:rFonts w:eastAsia="Times New Roman" w:cs="Calibri"/>
+                <w:sz w:val="20"/>
+                <w:lang w:eastAsia="pl-PL"/>
+              </w:rPr>
+            </w:pPr>
           </w:p>
         </w:tc>
         <w:tc>
@@ -3792,6 +3863,28 @@
               <w:t>1</w:t>
             </w:r>
           </w:p>
+          <w:p>
+            <w:pPr>
+              <w:jc w:val="left"/>
+              <w:cnfStyle w:val="000000100000" w:firstRow="0" w:lastRow="0" w:firstColumn="0" w:lastColumn="0" w:oddVBand="0" w:evenVBand="0" w:oddHBand="1" w:evenHBand="0" w:firstRowFirstColumn="0" w:firstRowLastColumn="0" w:lastRowFirstColumn="0" w:lastRowLastColumn="0"/>
+              <w:rPr>
+                <w:rFonts w:eastAsia="Times New Roman" w:cs="Calibri"/>
+                <w:sz w:val="20"/>
+                <w:lang w:eastAsia="pl-PL"/>
+              </w:rPr>
+            </w:pPr>
+          </w:p>
+          <w:p>
+            <w:pPr>
+              <w:jc w:val="left"/>
+              <w:cnfStyle w:val="000000100000" w:firstRow="0" w:lastRow="0" w:firstColumn="0" w:lastColumn="0" w:oddVBand="0" w:evenVBand="0" w:oddHBand="1" w:evenHBand="0" w:firstRowFirstColumn="0" w:firstRowLastColumn="0" w:lastRowFirstColumn="0" w:lastRowLastColumn="0"/>
+              <w:rPr>
+                <w:rFonts w:eastAsia="Times New Roman" w:cs="Calibri"/>
+                <w:sz w:val="20"/>
+                <w:lang w:eastAsia="pl-PL"/>
+              </w:rPr>
+            </w:pPr>
+          </w:p>
         </w:tc>
         <w:tc>
           <w:tcPr>
@@ -3800,6 +3893,7 @@
               <w:top w:val="nil"/>
               <w:bottom w:val="nil"/>
             </w:tcBorders>
+            <w:shd w:val="clear" w:color="auto" w:fill="FFFFFF" w:themeFill="background1"/>
           </w:tcPr>
           <w:p>
             <w:pPr>
@@ -3868,10 +3962,7 @@
                 <w:lang w:eastAsia="pl-PL"/>
               </w:rPr>
             </w:pPr>
-          </w:p>
-          <w:p>
-            <w:pPr>
-              <w:jc w:val="left"/>
+            <w:r>
               <w:rPr>
                 <w:rFonts w:eastAsia="Times New Roman" w:cs="Calibri"/>
                 <w:b w:val="0"/>
@@ -3879,39 +3970,6 @@
                 <w:sz w:val="20"/>
                 <w:lang w:eastAsia="pl-PL"/>
               </w:rPr>
-            </w:pPr>
-          </w:p>
-          <w:p>
-            <w:pPr>
-              <w:jc w:val="left"/>
-              <w:rPr>
-                <w:rFonts w:eastAsia="Times New Roman" w:cs="Calibri"/>
-                <w:b w:val="0"/>
-                <w:bCs w:val="0"/>
-                <w:sz w:val="20"/>
-                <w:lang w:eastAsia="pl-PL"/>
-              </w:rPr>
-            </w:pPr>
-          </w:p>
-          <w:p>
-            <w:pPr>
-              <w:jc w:val="left"/>
-              <w:rPr>
-                <w:rFonts w:eastAsia="Times New Roman" w:cs="Calibri"/>
-                <w:b w:val="0"/>
-                <w:bCs w:val="0"/>
-                <w:sz w:val="20"/>
-                <w:lang w:eastAsia="pl-PL"/>
-              </w:rPr>
-            </w:pPr>
-            <w:r>
-              <w:rPr>
-                <w:rFonts w:eastAsia="Times New Roman" w:cs="Calibri"/>
-                <w:b w:val="0"/>
-                <w:bCs w:val="0"/>
-                <w:sz w:val="20"/>
-                <w:lang w:eastAsia="pl-PL"/>
-              </w:rPr>
               <w:t>joined_EU</w:t>
             </w:r>
           </w:p>
@@ -4170,49 +4228,7 @@
     </w:tbl>
     <w:p>
       <w:pPr>
-        <w:jc w:val="left"/>
-      </w:pPr>
-    </w:p>
-    <w:p/>
-    <w:p/>
-    <w:p>
-      <w:pPr>
         <w:ind w:firstLine="708"/>
-        <w:rPr>
-          <w:lang w:val="pl-PL"/>
-        </w:rPr>
-      </w:pPr>
-      <w:r>
-        <w:rPr>
-          <w:lang w:val="pl-PL"/>
-        </w:rPr>
-        <w:t xml:space="preserve">Możemy zauważyć, że </w:t>
-      </w:r>
-      <w:r>
-        <w:rPr>
-          <w:lang w:val="pl-PL"/>
-        </w:rPr>
-        <w:t>największą zmiennością charakteryzują się zmienne związane z handlem wysokimi technologiami</w:t>
-      </w:r>
-      <w:r>
-        <w:rPr>
-          <w:lang w:val="pl-PL"/>
-        </w:rPr>
-        <w:t>, a także</w:t>
-      </w:r>
-      <w:r>
-        <w:rPr>
-          <w:lang w:val="pl-PL"/>
-        </w:rPr>
-        <w:t xml:space="preserve"> PKB per capita. Zmienne te posiadają dosyć wysokie odchylenie standardowe z powodu zróżnicowania tych wartości w poszczególnych krajach Unii Europejskiej. </w:t>
-      </w:r>
-    </w:p>
-    <w:p>
-      <w:pPr>
-        <w:ind w:firstLine="708"/>
-        <w:rPr>
-          <w:lang w:val="pl-PL"/>
-        </w:rPr>
       </w:pPr>
     </w:p>
     <w:p>
@@ -4295,14 +4311,11 @@
         <w:ind w:firstLine="708"/>
       </w:pPr>
       <w:r>
-        <w:rPr>
-          <w:lang w:val="pl-PL" w:eastAsia="pl-PL"/>
-        </w:rPr>
         <w:drawing>
-          <wp:inline distT="0" distB="0" distL="0" distR="0" wp14:anchorId="78B1004A" wp14:editId="396502DB">
-            <wp:extent cx="6422390" cy="1438275"/>
-            <wp:effectExtent l="0" t="0" r="0" b="9525"/>
-            <wp:docPr id="1" name="Obraz 1" descr="Obraz zawierający stół&#10;&#10;Opis wygenerowany automatycznie"/>
+          <wp:inline distT="0" distB="0" distL="0" distR="0" wp14:anchorId="61D00F2F" wp14:editId="0CEF98F0">
+            <wp:extent cx="6645910" cy="3727450"/>
+            <wp:effectExtent l="0" t="0" r="2540" b="6350"/>
+            <wp:docPr id="4" name="Obraz 4" descr="Brak opisu."/>
             <wp:cNvGraphicFramePr>
               <a:graphicFrameLocks xmlns:a="http://schemas.openxmlformats.org/drawingml/2006/main" noChangeAspect="1"/>
             </wp:cNvGraphicFramePr>
@@ -4310,25 +4323,36 @@
               <a:graphicData uri="http://schemas.openxmlformats.org/drawingml/2006/picture">
                 <pic:pic xmlns:pic="http://schemas.openxmlformats.org/drawingml/2006/picture">
                   <pic:nvPicPr>
-                    <pic:cNvPr id="1" name="Obraz 1" descr="Obraz zawierający stół&#10;&#10;Opis wygenerowany automatycznie"/>
+                    <pic:cNvPr id="0" name="Picture 1" descr="Brak opisu."/>
                     <pic:cNvPicPr>
-                      <a:picLocks noChangeAspect="1"/>
+                      <a:picLocks noChangeAspect="1" noChangeArrowheads="1"/>
                     </pic:cNvPicPr>
                   </pic:nvPicPr>
                   <pic:blipFill>
-                    <a:blip r:embed="rId9"/>
+                    <a:blip r:embed="rId8">
+                      <a:extLst>
+                        <a:ext uri="{28A0092B-C50C-407E-A947-70E740481C1C}">
+                          <a14:useLocalDpi xmlns:a14="http://schemas.microsoft.com/office/drawing/2010/main" val="0"/>
+                        </a:ext>
+                      </a:extLst>
+                    </a:blip>
+                    <a:srcRect/>
                     <a:stretch>
                       <a:fillRect/>
                     </a:stretch>
                   </pic:blipFill>
-                  <pic:spPr>
+                  <pic:spPr bwMode="auto">
                     <a:xfrm>
                       <a:off x="0" y="0"/>
-                      <a:ext cx="6422390" cy="1438275"/>
+                      <a:ext cx="6645910" cy="3727450"/>
                     </a:xfrm>
                     <a:prstGeom prst="rect">
                       <a:avLst/>
                     </a:prstGeom>
+                    <a:noFill/>
+                    <a:ln>
+                      <a:noFill/>
+                    </a:ln>
                   </pic:spPr>
                 </pic:pic>
               </a:graphicData>
@@ -4440,6 +4464,7 @@
         <w:keepNext/>
       </w:pPr>
       <w:r>
+        <w:lastRenderedPageBreak/>
         <w:fldChar w:fldCharType="begin"/>
       </w:r>
       <w:r>
@@ -4470,13 +4495,12 @@
       <w:r>
         <w:rPr>
           <w:noProof/>
-          <w:lang w:val="pl-PL" w:eastAsia="pl-PL" w:bidi="ar-SA"/>
         </w:rPr>
         <w:drawing>
-          <wp:inline distT="0" distB="0" distL="0" distR="0" wp14:anchorId="7AA75CBE" wp14:editId="2F1E1DD5">
-            <wp:extent cx="6590946" cy="4398645"/>
-            <wp:effectExtent l="0" t="0" r="635" b="1905"/>
-            <wp:docPr id="2" name="Obraz 2"/>
+          <wp:inline distT="0" distB="0" distL="0" distR="0" wp14:anchorId="1A9D76C9" wp14:editId="0F31D02C">
+            <wp:extent cx="6645910" cy="3498215"/>
+            <wp:effectExtent l="0" t="0" r="2540" b="6985"/>
+            <wp:docPr id="6" name="Obraz 6" descr="Brak opisu."/>
             <wp:cNvGraphicFramePr>
               <a:graphicFrameLocks xmlns:a="http://schemas.openxmlformats.org/drawingml/2006/main" noChangeAspect="1"/>
             </wp:cNvGraphicFramePr>
@@ -4484,25 +4508,36 @@
               <a:graphicData uri="http://schemas.openxmlformats.org/drawingml/2006/picture">
                 <pic:pic xmlns:pic="http://schemas.openxmlformats.org/drawingml/2006/picture">
                   <pic:nvPicPr>
-                    <pic:cNvPr id="2" name="Obraz 2"/>
+                    <pic:cNvPr id="0" name="Picture 3" descr="Brak opisu."/>
                     <pic:cNvPicPr>
-                      <a:picLocks noChangeAspect="1"/>
+                      <a:picLocks noChangeAspect="1" noChangeArrowheads="1"/>
                     </pic:cNvPicPr>
                   </pic:nvPicPr>
                   <pic:blipFill>
-                    <a:blip r:embed="rId10"/>
+                    <a:blip r:embed="rId9" cstate="print">
+                      <a:extLst>
+                        <a:ext uri="{28A0092B-C50C-407E-A947-70E740481C1C}">
+                          <a14:useLocalDpi xmlns:a14="http://schemas.microsoft.com/office/drawing/2010/main" val="0"/>
+                        </a:ext>
+                      </a:extLst>
+                    </a:blip>
+                    <a:srcRect/>
                     <a:stretch>
                       <a:fillRect/>
                     </a:stretch>
                   </pic:blipFill>
-                  <pic:spPr>
+                  <pic:spPr bwMode="auto">
                     <a:xfrm>
                       <a:off x="0" y="0"/>
-                      <a:ext cx="6601813" cy="4405898"/>
+                      <a:ext cx="6645910" cy="3498215"/>
                     </a:xfrm>
                     <a:prstGeom prst="rect">
                       <a:avLst/>
                     </a:prstGeom>
+                    <a:noFill/>
+                    <a:ln>
+                      <a:noFill/>
+                    </a:ln>
                   </pic:spPr>
                 </pic:pic>
               </a:graphicData>
@@ -4532,42 +4567,40 @@
         <w:rPr>
           <w:lang w:val="pl-PL"/>
         </w:rPr>
+        <w:t>Dzięki wykonanej wizualizacji możemy dowiedzieć się, że wartości korelacji posiadają rozkład raczej symetryczny, a ich najwięcej wartości statystyki zawiera się w</w:t>
+      </w:r>
+      <w:r>
+        <w:rPr>
+          <w:lang w:val="pl-PL"/>
+        </w:rPr>
+        <w:t xml:space="preserve"> przedziale [0;0.3]. Następnie utworzono korelogram.</w:t>
+      </w:r>
+    </w:p>
+    <w:p>
+      <w:pPr>
+        <w:ind w:firstLine="708"/>
+        <w:rPr>
+          <w:lang w:val="pl-PL"/>
+        </w:rPr>
+      </w:pPr>
+    </w:p>
+    <w:p>
+      <w:pPr>
+        <w:ind w:firstLine="708"/>
+        <w:rPr>
+          <w:lang w:val="pl-PL"/>
+        </w:rPr>
+      </w:pPr>
+    </w:p>
+    <w:p>
+      <w:pPr>
+        <w:keepNext/>
+      </w:pPr>
+      <w:r>
+        <w:rPr>
+          <w:lang w:val="pl-PL" w:eastAsia="pl-PL"/>
+        </w:rPr>
         <w:lastRenderedPageBreak/>
-        <w:t>Dzięki wykonanej wizualizacji możemy dowiedzieć się, że wartości korelacji posiadają rozkład raczej symetryczny, a ich najwięcej wartości statystyki zawiera się w</w:t>
-      </w:r>
-      <w:r>
-        <w:rPr>
-          <w:lang w:val="pl-PL"/>
-        </w:rPr>
-        <w:t xml:space="preserve"> przedziale [0;0.3]. Następnie utworzono korelogram.</w:t>
-      </w:r>
-      <w:bookmarkStart w:id="0" w:name="_GoBack"/>
-      <w:bookmarkEnd w:id="0"/>
-    </w:p>
-    <w:p>
-      <w:pPr>
-        <w:ind w:firstLine="708"/>
-        <w:rPr>
-          <w:lang w:val="pl-PL"/>
-        </w:rPr>
-      </w:pPr>
-    </w:p>
-    <w:p>
-      <w:pPr>
-        <w:ind w:firstLine="708"/>
-        <w:rPr>
-          <w:lang w:val="pl-PL"/>
-        </w:rPr>
-      </w:pPr>
-    </w:p>
-    <w:p>
-      <w:pPr>
-        <w:keepNext/>
-      </w:pPr>
-      <w:r>
-        <w:rPr>
-          <w:lang w:val="pl-PL" w:eastAsia="pl-PL"/>
-        </w:rPr>
         <mc:AlternateContent>
           <mc:Choice Requires="wps">
             <w:drawing>
@@ -4627,7 +4660,7 @@
           </mc:Choice>
           <mc:Fallback>
             <w:pict>
-              <v:rect id="AutoShape 4" o:spid="_x0000_s1026" alt="Opis: http://127.0.0.1:35364/graphics/plot_zoom_png?width=1200&amp;height=900" style="width:24pt;height:24pt;visibility:visible;mso-wrap-style:square;mso-left-percent:-10001;mso-top-percent:-10001;mso-position-horizontal:absolute;mso-position-horizontal-relative:char;mso-position-vertical:absolute;mso-position-vertical-relative:line;mso-left-percent:-10001;mso-top-percent:-10001;v-text-anchor:top" o:gfxdata="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" filled="f" stroked="f">
+              <v:rect w14:anchorId="6E56A92F" id="AutoShape 4" o:spid="_x0000_s1026" alt="http://127.0.0.1:35364/graphics/plot_zoom_png?width=1200&amp;height=900" style="width:24pt;height:24pt;visibility:visible;mso-wrap-style:square;mso-left-percent:-10001;mso-top-percent:-10001;mso-position-horizontal:absolute;mso-position-horizontal-relative:char;mso-position-vertical:absolute;mso-position-vertical-relative:line;mso-left-percent:-10001;mso-top-percent:-10001;v-text-anchor:top" o:gfxdata="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" filled="f" stroked="f">
                 <o:lock v:ext="edit" aspectratio="t"/>
                 <w10:anchorlock/>
               </v:rect>
@@ -4655,7 +4688,7 @@
                     <pic:cNvPicPr/>
                   </pic:nvPicPr>
                   <pic:blipFill>
-                    <a:blip r:embed="rId11"/>
+                    <a:blip r:embed="rId10"/>
                     <a:stretch>
                       <a:fillRect/>
                     </a:stretch>
@@ -4837,7 +4870,7 @@
                     </pic:cNvPicPr>
                   </pic:nvPicPr>
                   <pic:blipFill>
-                    <a:blip r:embed="rId12" cstate="print">
+                    <a:blip r:embed="rId11" cstate="print">
                       <a:extLst>
                         <a:ext uri="{28A0092B-C50C-407E-A947-70E740481C1C}">
                           <a14:useLocalDpi xmlns:a14="http://schemas.microsoft.com/office/drawing/2010/main" val="0"/>
@@ -5026,7 +5059,7 @@
                     <pic:cNvPicPr/>
                   </pic:nvPicPr>
                   <pic:blipFill>
-                    <a:blip r:embed="rId13"/>
+                    <a:blip r:embed="rId12"/>
                     <a:stretch>
                       <a:fillRect/>
                     </a:stretch>
@@ -5079,8 +5112,623 @@
         </w:rPr>
       </w:pPr>
     </w:p>
+    <w:p>
+      <w:pPr>
+        <w:pStyle w:val="MDPI42tablebody"/>
+        <w:jc w:val="both"/>
+        <w:rPr>
+          <w:rFonts w:cs="Calibri"/>
+          <w:sz w:val="22"/>
+          <w:szCs w:val="22"/>
+          <w:lang w:eastAsia="pl-PL"/>
+        </w:rPr>
+      </w:pPr>
+      <w:r>
+        <w:rPr>
+          <w:rFonts w:cs="Calibri"/>
+          <w:lang w:eastAsia="pl-PL"/>
+        </w:rPr>
+        <w:tab/>
+      </w:r>
+      <w:r>
+        <w:rPr>
+          <w:rFonts w:cs="Calibri"/>
+          <w:sz w:val="22"/>
+          <w:szCs w:val="22"/>
+          <w:lang w:eastAsia="pl-PL"/>
+        </w:rPr>
+        <w:t xml:space="preserve">Zmienne sea_access, is_euro_currency, nuclear_electricity są zmiennymi binarnymi. </w:t>
+      </w:r>
+      <w:r>
+        <w:rPr>
+          <w:rFonts w:cs="Calibri"/>
+          <w:sz w:val="22"/>
+          <w:szCs w:val="22"/>
+          <w:lang w:eastAsia="pl-PL"/>
+        </w:rPr>
+        <w:t>Na poniższym wykresie z</w:t>
+      </w:r>
+      <w:r>
+        <w:rPr>
+          <w:rFonts w:cs="Calibri"/>
+          <w:sz w:val="22"/>
+          <w:szCs w:val="22"/>
+          <w:lang w:eastAsia="pl-PL"/>
+        </w:rPr>
+        <w:t xml:space="preserve">estawiono </w:t>
+      </w:r>
+      <w:r>
+        <w:rPr>
+          <w:rFonts w:cs="Calibri"/>
+          <w:sz w:val="22"/>
+          <w:szCs w:val="22"/>
+          <w:lang w:eastAsia="pl-PL"/>
+        </w:rPr>
+        <w:t xml:space="preserve">liczebności etykiet tych zmiennych. </w:t>
+      </w:r>
+    </w:p>
+    <w:p>
+      <w:pPr>
+        <w:pStyle w:val="MDPI42tablebody"/>
+        <w:jc w:val="both"/>
+        <w:rPr>
+          <w:rFonts w:cs="Calibri"/>
+          <w:lang w:eastAsia="pl-PL"/>
+        </w:rPr>
+      </w:pPr>
+    </w:p>
+    <w:p>
+      <w:pPr>
+        <w:pStyle w:val="MDPI42tablebody"/>
+        <w:jc w:val="both"/>
+      </w:pPr>
+      <w:r>
+        <w:rPr>
+          <w:noProof/>
+        </w:rPr>
+        <mc:AlternateContent>
+          <mc:Choice Requires="wps">
+            <w:drawing>
+              <wp:inline distT="0" distB="0" distL="0" distR="0" wp14:anchorId="49750E91" wp14:editId="59DC03C8">
+                <wp:extent cx="307975" cy="307975"/>
+                <wp:effectExtent l="0" t="0" r="0" b="0"/>
+                <wp:docPr id="7" name="Prostokąt 7"/>
+                <wp:cNvGraphicFramePr>
+                  <a:graphicFrameLocks xmlns:a="http://schemas.openxmlformats.org/drawingml/2006/main" noChangeAspect="1"/>
+                </wp:cNvGraphicFramePr>
+                <a:graphic xmlns:a="http://schemas.openxmlformats.org/drawingml/2006/main">
+                  <a:graphicData uri="http://schemas.microsoft.com/office/word/2010/wordprocessingShape">
+                    <wps:wsp>
+                      <wps:cNvSpPr>
+                        <a:spLocks noChangeAspect="1" noChangeArrowheads="1"/>
+                      </wps:cNvSpPr>
+                      <wps:spPr bwMode="auto">
+                        <a:xfrm>
+                          <a:off x="0" y="0"/>
+                          <a:ext cx="307975" cy="307975"/>
+                        </a:xfrm>
+                        <a:prstGeom prst="rect">
+                          <a:avLst/>
+                        </a:prstGeom>
+                        <a:noFill/>
+                        <a:ln>
+                          <a:noFill/>
+                        </a:ln>
+                        <a:extLst>
+                          <a:ext uri="{909E8E84-426E-40DD-AFC4-6F175D3DCCD1}">
+                            <a14:hiddenFill xmlns:a14="http://schemas.microsoft.com/office/drawing/2010/main">
+                              <a:solidFill>
+                                <a:srgbClr val="FFFFFF"/>
+                              </a:solidFill>
+                            </a14:hiddenFill>
+                          </a:ext>
+                          <a:ext uri="{91240B29-F687-4F45-9708-019B960494DF}">
+                            <a14:hiddenLine xmlns:a14="http://schemas.microsoft.com/office/drawing/2010/main" w="9525">
+                              <a:solidFill>
+                                <a:srgbClr val="000000"/>
+                              </a:solidFill>
+                              <a:miter lim="800000"/>
+                              <a:headEnd/>
+                              <a:tailEnd/>
+                            </a14:hiddenLine>
+                          </a:ext>
+                        </a:extLst>
+                      </wps:spPr>
+                      <wps:bodyPr rot="0" vert="horz" wrap="square" lIns="91440" tIns="45720" rIns="91440" bIns="45720" anchor="t" anchorCtr="0" upright="1">
+                        <a:noAutofit/>
+                      </wps:bodyPr>
+                    </wps:wsp>
+                  </a:graphicData>
+                </a:graphic>
+              </wp:inline>
+            </w:drawing>
+          </mc:Choice>
+          <mc:Fallback>
+            <w:pict>
+              <v:rect w14:anchorId="23F872CB" id="Prostokąt 7" o:spid="_x0000_s1026" style="width:24.25pt;height:24.25pt;visibility:visible;mso-wrap-style:square;mso-left-percent:-10001;mso-top-percent:-10001;mso-position-horizontal:absolute;mso-position-horizontal-relative:char;mso-position-vertical:absolute;mso-position-vertical-relative:line;mso-left-percent:-10001;mso-top-percent:-10001;v-text-anchor:top" o:gfxdata="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" filled="f" stroked="f">
+                <o:lock v:ext="edit" aspectratio="t"/>
+                <w10:anchorlock/>
+              </v:rect>
+            </w:pict>
+          </mc:Fallback>
+        </mc:AlternateContent>
+      </w:r>
+    </w:p>
+    <w:p>
+      <w:pPr>
+        <w:pStyle w:val="Legenda"/>
+        <w:keepNext/>
+      </w:pPr>
+      <w:r>
+        <w:lastRenderedPageBreak/>
+        <w:t xml:space="preserve">Wykres </w:t>
+      </w:r>
+      <w:r>
+        <w:t>4</w:t>
+      </w:r>
+      <w:r>
+        <w:t xml:space="preserve"> Porównanie zmiennych binarnych</w:t>
+      </w:r>
+    </w:p>
+    <w:p>
+      <w:pPr>
+        <w:pStyle w:val="MDPI42tablebody"/>
+        <w:jc w:val="both"/>
+        <w:rPr>
+          <w:rFonts w:cs="Calibri"/>
+          <w:lang w:eastAsia="pl-PL"/>
+        </w:rPr>
+      </w:pPr>
+      <w:r>
+        <w:rPr>
+          <w:rFonts w:cs="Calibri"/>
+          <w:noProof/>
+          <w:lang w:eastAsia="pl-PL"/>
+        </w:rPr>
+        <w:drawing>
+          <wp:inline distT="0" distB="0" distL="0" distR="0" wp14:anchorId="5D008682" wp14:editId="09BCDFF4">
+            <wp:extent cx="6643370" cy="2482215"/>
+            <wp:effectExtent l="0" t="0" r="5080" b="0"/>
+            <wp:docPr id="9" name="Obraz 9"/>
+            <wp:cNvGraphicFramePr>
+              <a:graphicFrameLocks xmlns:a="http://schemas.openxmlformats.org/drawingml/2006/main" noChangeAspect="1"/>
+            </wp:cNvGraphicFramePr>
+            <a:graphic xmlns:a="http://schemas.openxmlformats.org/drawingml/2006/main">
+              <a:graphicData uri="http://schemas.openxmlformats.org/drawingml/2006/picture">
+                <pic:pic xmlns:pic="http://schemas.openxmlformats.org/drawingml/2006/picture">
+                  <pic:nvPicPr>
+                    <pic:cNvPr id="0" name="Picture 7"/>
+                    <pic:cNvPicPr>
+                      <a:picLocks noChangeAspect="1" noChangeArrowheads="1"/>
+                    </pic:cNvPicPr>
+                  </pic:nvPicPr>
+                  <pic:blipFill>
+                    <a:blip r:embed="rId13">
+                      <a:extLst>
+                        <a:ext uri="{28A0092B-C50C-407E-A947-70E740481C1C}">
+                          <a14:useLocalDpi xmlns:a14="http://schemas.microsoft.com/office/drawing/2010/main" val="0"/>
+                        </a:ext>
+                      </a:extLst>
+                    </a:blip>
+                    <a:srcRect/>
+                    <a:stretch>
+                      <a:fillRect/>
+                    </a:stretch>
+                  </pic:blipFill>
+                  <pic:spPr bwMode="auto">
+                    <a:xfrm>
+                      <a:off x="0" y="0"/>
+                      <a:ext cx="6643370" cy="2482215"/>
+                    </a:xfrm>
+                    <a:prstGeom prst="rect">
+                      <a:avLst/>
+                    </a:prstGeom>
+                    <a:noFill/>
+                    <a:ln>
+                      <a:noFill/>
+                    </a:ln>
+                  </pic:spPr>
+                </pic:pic>
+              </a:graphicData>
+            </a:graphic>
+          </wp:inline>
+        </w:drawing>
+      </w:r>
+    </w:p>
+    <w:p>
+      <w:pPr>
+        <w:pStyle w:val="MDPI42tablebody"/>
+        <w:jc w:val="both"/>
+        <w:rPr>
+          <w:rFonts w:cs="Calibri"/>
+          <w:lang w:eastAsia="pl-PL"/>
+        </w:rPr>
+      </w:pPr>
+    </w:p>
+    <w:p>
+      <w:pPr>
+        <w:pStyle w:val="MDPI42tablebody"/>
+        <w:jc w:val="both"/>
+        <w:rPr>
+          <w:rFonts w:cs="Calibri"/>
+          <w:lang w:eastAsia="pl-PL"/>
+        </w:rPr>
+      </w:pPr>
+      <w:r>
+        <w:rPr>
+          <w:rFonts w:cs="Calibri"/>
+          <w:lang w:eastAsia="pl-PL"/>
+        </w:rPr>
+        <w:tab/>
+      </w:r>
+      <w:r>
+        <w:rPr>
+          <w:rFonts w:cs="Calibri"/>
+          <w:sz w:val="22"/>
+          <w:szCs w:val="22"/>
+          <w:lang w:eastAsia="pl-PL"/>
+        </w:rPr>
+        <w:t xml:space="preserve">Zobrazowane porównanie wskazuje na to, że ilość państw, które posiadają elektrownię atomową jest podobna do iości panstw, które elektrowni nie posiadają. Pozostałe dwie grupy mają zróżnicowane liczebności. </w:t>
+      </w:r>
+    </w:p>
+    <w:p>
+      <w:pPr>
+        <w:pStyle w:val="MDPI42tablebody"/>
+        <w:jc w:val="both"/>
+        <w:rPr>
+          <w:rFonts w:cs="Calibri"/>
+          <w:lang w:eastAsia="pl-PL"/>
+        </w:rPr>
+      </w:pPr>
+    </w:p>
+    <w:p>
+      <w:pPr>
+        <w:pStyle w:val="Nagwek2"/>
+        <w:numPr>
+          <w:ilvl w:val="0"/>
+          <w:numId w:val="2"/>
+        </w:numPr>
+        <w:rPr>
+          <w:lang w:eastAsia="pl-PL"/>
+        </w:rPr>
+      </w:pPr>
+      <w:r>
+        <w:rPr>
+          <w:lang w:eastAsia="pl-PL"/>
+        </w:rPr>
+        <w:t>Dodatkowa analiza</w:t>
+      </w:r>
+    </w:p>
+    <w:p>
+      <w:pPr>
+        <w:rPr>
+          <w:lang w:eastAsia="pl-PL"/>
+        </w:rPr>
+      </w:pPr>
+    </w:p>
+    <w:p>
+      <w:pPr>
+        <w:ind w:left="425" w:firstLine="283"/>
+        <w:rPr>
+          <w:lang w:eastAsia="pl-PL"/>
+        </w:rPr>
+      </w:pPr>
+      <w:r>
+        <w:rPr>
+          <w:lang w:eastAsia="pl-PL"/>
+        </w:rPr>
+        <w:t>Postanowiono przyjrzeć się bliżej zmiennej nuclear_electricity, której liczebności grup są</w:t>
+      </w:r>
+      <w:r>
+        <w:rPr>
+          <w:lang w:eastAsia="pl-PL"/>
+        </w:rPr>
+        <w:t xml:space="preserve"> podobne. Zbadano, czy państwa posiadające elektrownie jądrową różnią się od państw, które nie posiadają elektrowni atomowych ze względu na </w:t>
+      </w:r>
+      <w:r>
+        <w:rPr>
+          <w:lang w:eastAsia="pl-PL"/>
+        </w:rPr>
+        <w:t xml:space="preserve"> </w:t>
+      </w:r>
+      <w:r>
+        <w:rPr>
+          <w:lang w:eastAsia="pl-PL"/>
+        </w:rPr>
+        <w:t>produkt krajowy brutto per capita w euro.</w:t>
+      </w:r>
+    </w:p>
+    <w:p>
+      <w:pPr>
+        <w:ind w:left="425"/>
+        <w:rPr>
+          <w:lang w:eastAsia="pl-PL"/>
+        </w:rPr>
+      </w:pPr>
+    </w:p>
+    <w:p>
+      <w:pPr>
+        <w:ind w:left="425"/>
+        <w:rPr>
+          <w:lang w:eastAsia="pl-PL"/>
+        </w:rPr>
+      </w:pPr>
+      <w:r>
+        <w:rPr>
+          <w:lang w:eastAsia="pl-PL"/>
+        </w:rPr>
+        <w:tab/>
+        <w:t xml:space="preserve">Na początku wykonano test shapiro wilka w celu zbadania normalności rozkładów w każdej grupie. </w:t>
+      </w:r>
+      <w:r>
+        <w:rPr>
+          <w:lang w:eastAsia="pl-PL"/>
+        </w:rPr>
+        <w:t xml:space="preserve"> Przyjęto dopuszczalnle ryzyko popełnienia błędu na poziomie 5% i wyniki przedstawiono poniżej.</w:t>
+      </w:r>
+    </w:p>
+    <w:p>
+      <w:pPr>
+        <w:ind w:left="425"/>
+        <w:rPr>
+          <w:lang w:eastAsia="pl-PL"/>
+        </w:rPr>
+      </w:pPr>
+    </w:p>
+    <w:p>
+      <w:pPr>
+        <w:pStyle w:val="Legenda"/>
+        <w:keepNext/>
+      </w:pPr>
+      <w:r>
+        <w:t xml:space="preserve">Tabela </w:t>
+      </w:r>
+      <w:r>
+        <w:fldChar w:fldCharType="begin"/>
+      </w:r>
+      <w:r>
+        <w:instrText xml:space="preserve"> SEQ Tabela \* ARABIC </w:instrText>
+      </w:r>
+      <w:r>
+        <w:fldChar w:fldCharType="separate"/>
+      </w:r>
+      <w:r>
+        <w:t>4</w:t>
+      </w:r>
+      <w:r>
+        <w:fldChar w:fldCharType="end"/>
+      </w:r>
+      <w:r>
+        <w:t xml:space="preserve"> Normalnośc rozkładu shapiro-wilka</w:t>
+      </w:r>
+    </w:p>
+    <w:p>
+      <w:pPr>
+        <w:spacing w:line="360" w:lineRule="auto"/>
+        <w:ind w:left="425"/>
+        <w:rPr>
+          <w:lang w:eastAsia="pl-PL"/>
+        </w:rPr>
+      </w:pPr>
+      <w:r>
+        <w:drawing>
+          <wp:inline distT="0" distB="0" distL="0" distR="0" wp14:anchorId="05BAFD86" wp14:editId="719CC070">
+            <wp:extent cx="5353050" cy="981075"/>
+            <wp:effectExtent l="0" t="0" r="0" b="9525"/>
+            <wp:docPr id="1" name="Obraz 1" descr="Obraz zawierający stół&#10;&#10;Opis wygenerowany automatycznie"/>
+            <wp:cNvGraphicFramePr>
+              <a:graphicFrameLocks xmlns:a="http://schemas.openxmlformats.org/drawingml/2006/main" noChangeAspect="1"/>
+            </wp:cNvGraphicFramePr>
+            <a:graphic xmlns:a="http://schemas.openxmlformats.org/drawingml/2006/main">
+              <a:graphicData uri="http://schemas.openxmlformats.org/drawingml/2006/picture">
+                <pic:pic xmlns:pic="http://schemas.openxmlformats.org/drawingml/2006/picture">
+                  <pic:nvPicPr>
+                    <pic:cNvPr id="1" name="Obraz 1" descr="Obraz zawierający stół&#10;&#10;Opis wygenerowany automatycznie"/>
+                    <pic:cNvPicPr/>
+                  </pic:nvPicPr>
+                  <pic:blipFill>
+                    <a:blip r:embed="rId14"/>
+                    <a:stretch>
+                      <a:fillRect/>
+                    </a:stretch>
+                  </pic:blipFill>
+                  <pic:spPr>
+                    <a:xfrm>
+                      <a:off x="0" y="0"/>
+                      <a:ext cx="5353050" cy="981075"/>
+                    </a:xfrm>
+                    <a:prstGeom prst="rect">
+                      <a:avLst/>
+                    </a:prstGeom>
+                  </pic:spPr>
+                </pic:pic>
+              </a:graphicData>
+            </a:graphic>
+          </wp:inline>
+        </w:drawing>
+      </w:r>
+    </w:p>
+    <w:p>
+      <w:pPr>
+        <w:spacing w:line="360" w:lineRule="auto"/>
+        <w:rPr>
+          <w:lang w:eastAsia="pl-PL"/>
+        </w:rPr>
+      </w:pPr>
+    </w:p>
+    <w:p>
+      <w:pPr>
+        <w:spacing w:line="360" w:lineRule="auto"/>
+        <w:rPr>
+          <w:lang w:eastAsia="pl-PL"/>
+        </w:rPr>
+      </w:pPr>
+      <w:r>
+        <w:rPr>
+          <w:lang w:eastAsia="pl-PL"/>
+        </w:rPr>
+        <w:tab/>
+        <w:t xml:space="preserve">Wartośc p-value poniżej 0,05 dla jednej grupy świadczy o tym, że dane nie są normalnie dystrybuowane. Wykonano więc test Manna </w:t>
+      </w:r>
+      <w:r>
+        <w:rPr>
+          <w:lang w:eastAsia="pl-PL"/>
+        </w:rPr>
+        <w:t>–</w:t>
+      </w:r>
+      <w:r>
+        <w:rPr>
+          <w:lang w:eastAsia="pl-PL"/>
+        </w:rPr>
+        <w:t xml:space="preserve"> Whitneya</w:t>
+      </w:r>
+      <w:r>
+        <w:rPr>
+          <w:lang w:eastAsia="pl-PL"/>
+        </w:rPr>
+        <w:t xml:space="preserve">. </w:t>
+      </w:r>
+      <w:r>
+        <w:rPr>
+          <w:lang w:eastAsia="pl-PL"/>
+        </w:rPr>
+        <w:t xml:space="preserve">Postawiono hipotezę zerową mówiącą o tym, że </w:t>
+      </w:r>
+      <w:r>
+        <w:rPr>
+          <w:lang w:eastAsia="pl-PL"/>
+        </w:rPr>
+        <w:t xml:space="preserve">nie ma różnicy pomiędzy grupami, oraz hipotezę alternatywną, wskazującą, że są różnice pomiędzy grupami. </w:t>
+      </w:r>
+      <w:r>
+        <w:rPr>
+          <w:lang w:eastAsia="pl-PL"/>
+        </w:rPr>
+        <w:t xml:space="preserve">Wyniki przedstawiono na poniżym wykresie. </w:t>
+      </w:r>
+    </w:p>
+    <w:p>
+      <w:pPr>
+        <w:spacing w:line="360" w:lineRule="auto"/>
+        <w:rPr>
+          <w:lang w:eastAsia="pl-PL"/>
+        </w:rPr>
+      </w:pPr>
+    </w:p>
+    <w:p>
+      <w:pPr>
+        <w:pStyle w:val="Legenda"/>
+        <w:keepNext/>
+      </w:pPr>
+      <w:r>
+        <w:lastRenderedPageBreak/>
+        <w:t>Wykres 5 Wyniki testu Manna-Whitneya</w:t>
+      </w:r>
+    </w:p>
+    <w:p>
+      <w:pPr>
+        <w:spacing w:line="360" w:lineRule="auto"/>
+        <w:ind w:left="425"/>
+        <w:rPr>
+          <w:lang w:eastAsia="pl-PL"/>
+        </w:rPr>
+      </w:pPr>
+      <w:r>
+        <w:drawing>
+          <wp:inline distT="0" distB="0" distL="0" distR="0" wp14:anchorId="7FB75D81" wp14:editId="258E839B">
+            <wp:extent cx="6643370" cy="3246755"/>
+            <wp:effectExtent l="0" t="0" r="5080" b="0"/>
+            <wp:docPr id="13" name="Obraz 13"/>
+            <wp:cNvGraphicFramePr>
+              <a:graphicFrameLocks xmlns:a="http://schemas.openxmlformats.org/drawingml/2006/main" noChangeAspect="1"/>
+            </wp:cNvGraphicFramePr>
+            <a:graphic xmlns:a="http://schemas.openxmlformats.org/drawingml/2006/main">
+              <a:graphicData uri="http://schemas.openxmlformats.org/drawingml/2006/picture">
+                <pic:pic xmlns:pic="http://schemas.openxmlformats.org/drawingml/2006/picture">
+                  <pic:nvPicPr>
+                    <pic:cNvPr id="0" name="Picture 8"/>
+                    <pic:cNvPicPr>
+                      <a:picLocks noChangeAspect="1" noChangeArrowheads="1"/>
+                    </pic:cNvPicPr>
+                  </pic:nvPicPr>
+                  <pic:blipFill>
+                    <a:blip r:embed="rId15">
+                      <a:extLst>
+                        <a:ext uri="{28A0092B-C50C-407E-A947-70E740481C1C}">
+                          <a14:useLocalDpi xmlns:a14="http://schemas.microsoft.com/office/drawing/2010/main" val="0"/>
+                        </a:ext>
+                      </a:extLst>
+                    </a:blip>
+                    <a:srcRect/>
+                    <a:stretch>
+                      <a:fillRect/>
+                    </a:stretch>
+                  </pic:blipFill>
+                  <pic:spPr bwMode="auto">
+                    <a:xfrm>
+                      <a:off x="0" y="0"/>
+                      <a:ext cx="6643370" cy="3246755"/>
+                    </a:xfrm>
+                    <a:prstGeom prst="rect">
+                      <a:avLst/>
+                    </a:prstGeom>
+                    <a:noFill/>
+                    <a:ln>
+                      <a:noFill/>
+                    </a:ln>
+                  </pic:spPr>
+                </pic:pic>
+              </a:graphicData>
+            </a:graphic>
+          </wp:inline>
+        </w:drawing>
+      </w:r>
+    </w:p>
+    <w:p>
+      <w:pPr>
+        <w:spacing w:line="360" w:lineRule="auto"/>
+        <w:ind w:left="425"/>
+        <w:rPr>
+          <w:lang w:eastAsia="pl-PL"/>
+        </w:rPr>
+      </w:pPr>
+    </w:p>
+    <w:p>
+      <w:pPr>
+        <w:spacing w:line="360" w:lineRule="auto"/>
+        <w:ind w:left="425"/>
+        <w:rPr>
+          <w:lang w:eastAsia="pl-PL"/>
+        </w:rPr>
+      </w:pPr>
+      <w:r>
+        <w:rPr>
+          <w:lang w:eastAsia="pl-PL"/>
+        </w:rPr>
+        <w:tab/>
+        <w:t>P-value na poziomie 0,68 mówi o tym, że nie ma podstaw do odrzucenia hipotezy zerowej</w:t>
+      </w:r>
+      <w:r>
+        <w:rPr>
+          <w:lang w:eastAsia="pl-PL"/>
+        </w:rPr>
+        <w:t xml:space="preserve">. Grupy nie różnią się między sobą ze względu na </w:t>
+      </w:r>
+      <w:r>
+        <w:rPr>
+          <w:lang w:eastAsia="pl-PL"/>
+        </w:rPr>
+        <w:t>produkt krajowy brutto per capita w euro</w:t>
+      </w:r>
+      <w:r>
+        <w:rPr>
+          <w:lang w:eastAsia="pl-PL"/>
+        </w:rPr>
+        <w:t>.</w:t>
+      </w:r>
+    </w:p>
     <w:sectPr>
-      <w:headerReference w:type="default" r:id="rId14"/>
+      <w:headerReference w:type="default" r:id="rId16"/>
       <w:pgSz w:w="11906" w:h="16838"/>
       <w:pgMar w:top="720" w:right="720" w:bottom="720" w:left="720" w:header="708" w:footer="708" w:gutter="0"/>
       <w:cols w:space="708"/>
@@ -5091,7 +5739,7 @@
 </file>
 
 <file path=word/endnotes.xml><?xml version="1.0" encoding="utf-8"?>
-<w:endnotes xmlns:wpc="http://schemas.microsoft.com/office/word/2010/wordprocessingCanvas" xmlns:mc="http://schemas.openxmlformats.org/markup-compatibility/2006" xmlns:o="urn:schemas-microsoft-com:office:office" xmlns:r="http://schemas.openxmlformats.org/officeDocument/2006/relationships" xmlns:m="http://schemas.openxmlformats.org/officeDocument/2006/math" xmlns:v="urn:schemas-microsoft-com:vml" xmlns:wp14="http://schemas.microsoft.com/office/word/2010/wordprocessingDrawing" xmlns:wp="http://schemas.openxmlformats.org/drawingml/2006/wordprocessingDrawing" xmlns:w10="urn:schemas-microsoft-com:office:word" xmlns:w="http://schemas.openxmlformats.org/wordprocessingml/2006/main" xmlns:w14="http://schemas.microsoft.com/office/word/2010/wordml" xmlns:wpg="http://schemas.microsoft.com/office/word/2010/wordprocessingGroup" xmlns:wpi="http://schemas.microsoft.com/office/word/2010/wordprocessingInk" xmlns:wne="http://schemas.microsoft.com/office/word/2006/wordml" xmlns:wps="http://schemas.microsoft.com/office/word/2010/wordprocessingShape" mc:Ignorable="w14 wp14">
+<w:endnotes xmlns:wpc="http://schemas.microsoft.com/office/word/2010/wordprocessingCanvas" xmlns:cx="http://schemas.microsoft.com/office/drawing/2014/chartex" xmlns:cx1="http://schemas.microsoft.com/office/drawing/2015/9/8/chartex" xmlns:cx2="http://schemas.microsoft.com/office/drawing/2015/10/21/chartex" xmlns:cx3="http://schemas.microsoft.com/office/drawing/2016/5/9/chartex" xmlns:cx4="http://schemas.microsoft.com/office/drawing/2016/5/10/chartex" xmlns:cx5="http://schemas.microsoft.com/office/drawing/2016/5/11/chartex" xmlns:cx6="http://schemas.microsoft.com/office/drawing/2016/5/12/chartex" xmlns:cx7="http://schemas.microsoft.com/office/drawing/2016/5/13/chartex" xmlns:cx8="http://schemas.microsoft.com/office/drawing/2016/5/14/chartex" xmlns:mc="http://schemas.openxmlformats.org/markup-compatibility/2006" xmlns:aink="http://schemas.microsoft.com/office/drawing/2016/ink" xmlns:am3d="http://schemas.microsoft.com/office/drawing/2017/model3d" xmlns:o="urn:schemas-microsoft-com:office:office" xmlns:oel="http://schemas.microsoft.com/office/2019/extlst" xmlns:r="http://schemas.openxmlformats.org/officeDocument/2006/relationships" xmlns:m="http://schemas.openxmlformats.org/officeDocument/2006/math" xmlns:v="urn:schemas-microsoft-com:vml" xmlns:wp14="http://schemas.microsoft.com/office/word/2010/wordprocessingDrawing" xmlns:wp="http://schemas.openxmlformats.org/drawingml/2006/wordprocessingDrawing" xmlns:w10="urn:schemas-microsoft-com:office:word" xmlns:w="http://schemas.openxmlformats.org/wordprocessingml/2006/main" xmlns:w14="http://schemas.microsoft.com/office/word/2010/wordml" xmlns:w15="http://schemas.microsoft.com/office/word/2012/wordml" xmlns:w16cex="http://schemas.microsoft.com/office/word/2018/wordml/cex" xmlns:w16cid="http://schemas.microsoft.com/office/word/2016/wordml/cid" xmlns:w16="http://schemas.microsoft.com/office/word/2018/wordml" xmlns:w16sdtdh="http://schemas.microsoft.com/office/word/2020/wordml/sdtdatahash" xmlns:w16se="http://schemas.microsoft.com/office/word/2015/wordml/symex" xmlns:wpg="http://schemas.microsoft.com/office/word/2010/wordprocessingGroup" xmlns:wpi="http://schemas.microsoft.com/office/word/2010/wordprocessingInk" xmlns:wne="http://schemas.microsoft.com/office/word/2006/wordml" xmlns:wps="http://schemas.microsoft.com/office/word/2010/wordprocessingShape" mc:Ignorable="w14 w15 w16se w16cid w16 w16cex w16sdtdh wp14">
   <w:endnote w:type="separator" w:id="-1">
     <w:p>
       <w:pPr>
@@ -5116,7 +5764,7 @@
 </file>
 
 <file path=word/footnotes.xml><?xml version="1.0" encoding="utf-8"?>
-<w:footnotes xmlns:wpc="http://schemas.microsoft.com/office/word/2010/wordprocessingCanvas" xmlns:mc="http://schemas.openxmlformats.org/markup-compatibility/2006" xmlns:o="urn:schemas-microsoft-com:office:office" xmlns:r="http://schemas.openxmlformats.org/officeDocument/2006/relationships" xmlns:m="http://schemas.openxmlformats.org/officeDocument/2006/math" xmlns:v="urn:schemas-microsoft-com:vml" xmlns:wp14="http://schemas.microsoft.com/office/word/2010/wordprocessingDrawing" xmlns:wp="http://schemas.openxmlformats.org/drawingml/2006/wordprocessingDrawing" xmlns:w10="urn:schemas-microsoft-com:office:word" xmlns:w="http://schemas.openxmlformats.org/wordprocessingml/2006/main" xmlns:w14="http://schemas.microsoft.com/office/word/2010/wordml" xmlns:wpg="http://schemas.microsoft.com/office/word/2010/wordprocessingGroup" xmlns:wpi="http://schemas.microsoft.com/office/word/2010/wordprocessingInk" xmlns:wne="http://schemas.microsoft.com/office/word/2006/wordml" xmlns:wps="http://schemas.microsoft.com/office/word/2010/wordprocessingShape" mc:Ignorable="w14 wp14">
+<w:footnotes xmlns:wpc="http://schemas.microsoft.com/office/word/2010/wordprocessingCanvas" xmlns:cx="http://schemas.microsoft.com/office/drawing/2014/chartex" xmlns:cx1="http://schemas.microsoft.com/office/drawing/2015/9/8/chartex" xmlns:cx2="http://schemas.microsoft.com/office/drawing/2015/10/21/chartex" xmlns:cx3="http://schemas.microsoft.com/office/drawing/2016/5/9/chartex" xmlns:cx4="http://schemas.microsoft.com/office/drawing/2016/5/10/chartex" xmlns:cx5="http://schemas.microsoft.com/office/drawing/2016/5/11/chartex" xmlns:cx6="http://schemas.microsoft.com/office/drawing/2016/5/12/chartex" xmlns:cx7="http://schemas.microsoft.com/office/drawing/2016/5/13/chartex" xmlns:cx8="http://schemas.microsoft.com/office/drawing/2016/5/14/chartex" xmlns:mc="http://schemas.openxmlformats.org/markup-compatibility/2006" xmlns:aink="http://schemas.microsoft.com/office/drawing/2016/ink" xmlns:am3d="http://schemas.microsoft.com/office/drawing/2017/model3d" xmlns:o="urn:schemas-microsoft-com:office:office" xmlns:oel="http://schemas.microsoft.com/office/2019/extlst" xmlns:r="http://schemas.openxmlformats.org/officeDocument/2006/relationships" xmlns:m="http://schemas.openxmlformats.org/officeDocument/2006/math" xmlns:v="urn:schemas-microsoft-com:vml" xmlns:wp14="http://schemas.microsoft.com/office/word/2010/wordprocessingDrawing" xmlns:wp="http://schemas.openxmlformats.org/drawingml/2006/wordprocessingDrawing" xmlns:w10="urn:schemas-microsoft-com:office:word" xmlns:w="http://schemas.openxmlformats.org/wordprocessingml/2006/main" xmlns:w14="http://schemas.microsoft.com/office/word/2010/wordml" xmlns:w15="http://schemas.microsoft.com/office/word/2012/wordml" xmlns:w16cex="http://schemas.microsoft.com/office/word/2018/wordml/cex" xmlns:w16cid="http://schemas.microsoft.com/office/word/2016/wordml/cid" xmlns:w16="http://schemas.microsoft.com/office/word/2018/wordml" xmlns:w16sdtdh="http://schemas.microsoft.com/office/word/2020/wordml/sdtdatahash" xmlns:w16se="http://schemas.microsoft.com/office/word/2015/wordml/symex" xmlns:wpg="http://schemas.microsoft.com/office/word/2010/wordprocessingGroup" xmlns:wpi="http://schemas.microsoft.com/office/word/2010/wordprocessingInk" xmlns:wne="http://schemas.microsoft.com/office/word/2006/wordml" xmlns:wps="http://schemas.microsoft.com/office/word/2010/wordprocessingShape" mc:Ignorable="w14 w15 w16se w16cid w16 w16cex w16sdtdh wp14">
   <w:footnote w:type="separator" w:id="-1">
     <w:p>
       <w:pPr>
@@ -5141,7 +5789,7 @@
 </file>
 
 <file path=word/header1.xml><?xml version="1.0" encoding="utf-8"?>
-<w:hdr xmlns:wpc="http://schemas.microsoft.com/office/word/2010/wordprocessingCanvas" xmlns:mc="http://schemas.openxmlformats.org/markup-compatibility/2006" xmlns:o="urn:schemas-microsoft-com:office:office" xmlns:r="http://schemas.openxmlformats.org/officeDocument/2006/relationships" xmlns:m="http://schemas.openxmlformats.org/officeDocument/2006/math" xmlns:v="urn:schemas-microsoft-com:vml" xmlns:wp14="http://schemas.microsoft.com/office/word/2010/wordprocessingDrawing" xmlns:wp="http://schemas.openxmlformats.org/drawingml/2006/wordprocessingDrawing" xmlns:w10="urn:schemas-microsoft-com:office:word" xmlns:w="http://schemas.openxmlformats.org/wordprocessingml/2006/main" xmlns:w14="http://schemas.microsoft.com/office/word/2010/wordml" xmlns:wpg="http://schemas.microsoft.com/office/word/2010/wordprocessingGroup" xmlns:wpi="http://schemas.microsoft.com/office/word/2010/wordprocessingInk" xmlns:wne="http://schemas.microsoft.com/office/word/2006/wordml" xmlns:wps="http://schemas.microsoft.com/office/word/2010/wordprocessingShape" mc:Ignorable="w14 wp14">
+<w:hdr xmlns:wpc="http://schemas.microsoft.com/office/word/2010/wordprocessingCanvas" xmlns:cx="http://schemas.microsoft.com/office/drawing/2014/chartex" xmlns:cx1="http://schemas.microsoft.com/office/drawing/2015/9/8/chartex" xmlns:cx2="http://schemas.microsoft.com/office/drawing/2015/10/21/chartex" xmlns:cx3="http://schemas.microsoft.com/office/drawing/2016/5/9/chartex" xmlns:cx4="http://schemas.microsoft.com/office/drawing/2016/5/10/chartex" xmlns:cx5="http://schemas.microsoft.com/office/drawing/2016/5/11/chartex" xmlns:cx6="http://schemas.microsoft.com/office/drawing/2016/5/12/chartex" xmlns:cx7="http://schemas.microsoft.com/office/drawing/2016/5/13/chartex" xmlns:cx8="http://schemas.microsoft.com/office/drawing/2016/5/14/chartex" xmlns:mc="http://schemas.openxmlformats.org/markup-compatibility/2006" xmlns:aink="http://schemas.microsoft.com/office/drawing/2016/ink" xmlns:am3d="http://schemas.microsoft.com/office/drawing/2017/model3d" xmlns:o="urn:schemas-microsoft-com:office:office" xmlns:oel="http://schemas.microsoft.com/office/2019/extlst" xmlns:r="http://schemas.openxmlformats.org/officeDocument/2006/relationships" xmlns:m="http://schemas.openxmlformats.org/officeDocument/2006/math" xmlns:v="urn:schemas-microsoft-com:vml" xmlns:wp14="http://schemas.microsoft.com/office/word/2010/wordprocessingDrawing" xmlns:wp="http://schemas.openxmlformats.org/drawingml/2006/wordprocessingDrawing" xmlns:w10="urn:schemas-microsoft-com:office:word" xmlns:w="http://schemas.openxmlformats.org/wordprocessingml/2006/main" xmlns:w14="http://schemas.microsoft.com/office/word/2010/wordml" xmlns:w15="http://schemas.microsoft.com/office/word/2012/wordml" xmlns:w16cex="http://schemas.microsoft.com/office/word/2018/wordml/cex" xmlns:w16cid="http://schemas.microsoft.com/office/word/2016/wordml/cid" xmlns:w16="http://schemas.microsoft.com/office/word/2018/wordml" xmlns:w16sdtdh="http://schemas.microsoft.com/office/word/2020/wordml/sdtdatahash" xmlns:w16se="http://schemas.microsoft.com/office/word/2015/wordml/symex" xmlns:wpg="http://schemas.microsoft.com/office/word/2010/wordprocessingGroup" xmlns:wpi="http://schemas.microsoft.com/office/word/2010/wordprocessingInk" xmlns:wne="http://schemas.microsoft.com/office/word/2006/wordml" xmlns:wps="http://schemas.microsoft.com/office/word/2010/wordprocessingShape" mc:Ignorable="w14 w15 w16se w16cid w16 w16cex w16sdtdh wp14">
   <w:p>
     <w:pPr>
       <w:pStyle w:val="Nagwek"/>
@@ -5251,11 +5899,11 @@
         </mc:Choice>
         <mc:Fallback>
           <w:pict>
-            <v:shapetype id="_x0000_t202" coordsize="21600,21600" o:spt="202" path="m,l,21600r21600,l21600,xe">
+            <v:shapetype w14:anchorId="72C5450D" id="_x0000_t202" coordsize="21600,21600" o:spt="202" path="m,l,21600r21600,l21600,xe">
               <v:stroke joinstyle="miter"/>
               <v:path gradientshapeok="t" o:connecttype="rect"/>
             </v:shapetype>
-            <v:shape id="Pole tekstowe 220" o:spid="_x0000_s1026" type="#_x0000_t202" style="position:absolute;left:0;text-align:left;margin-left:0;margin-top:0;width:468pt;height:13.7pt;z-index:251660288;visibility:visible;mso-wrap-style:square;mso-width-percent:1000;mso-height-percent:0;mso-wrap-distance-left:9pt;mso-wrap-distance-top:0;mso-wrap-distance-right:9pt;mso-wrap-distance-bottom:0;mso-position-horizontal:left;mso-position-horizontal-relative:margin;mso-position-vertical:center;mso-position-vertical-relative:top-margin-area;mso-width-percent:1000;mso-height-percent:0;mso-width-relative:margin;mso-height-relative:page;v-text-anchor:middle" o:gfxdata="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" o:allowincell="f" filled="f" stroked="f">
+            <v:shape id="Pole tekstowe 220" o:spid="_x0000_s1026" type="#_x0000_t202" style="position:absolute;left:0;text-align:left;margin-left:0;margin-top:0;width:468pt;height:13.7pt;z-index:251660288;visibility:visible;mso-wrap-style:square;mso-width-percent:1000;mso-height-percent:0;mso-wrap-distance-left:9pt;mso-wrap-distance-top:0;mso-wrap-distance-right:9pt;mso-wrap-distance-bottom:0;mso-position-horizontal:left;mso-position-horizontal-relative:margin;mso-position-vertical:center;mso-position-vertical-relative:top-margin-area;mso-width-percent:1000;mso-height-percent:0;mso-width-relative:margin;mso-height-relative:page;v-text-anchor:middle" o:gfxdata="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" o:allowincell="f" filled="f" stroked="f">
               <v:textbox style="mso-fit-shape-to-text:t" inset=",0,,0">
                 <w:txbxContent>
                   <w:p>
@@ -5390,7 +6038,7 @@
         </mc:Choice>
         <mc:Fallback>
           <w:pict>
-            <v:shape id="Pole tekstowe 221" o:spid="_x0000_s1027" type="#_x0000_t202" style="position:absolute;left:0;text-align:left;margin-left:20.6pt;margin-top:0;width:71.8pt;height:13.45pt;z-index:251659264;visibility:visible;mso-wrap-style:square;mso-width-percent:1000;mso-height-percent:0;mso-wrap-distance-left:9pt;mso-wrap-distance-top:0;mso-wrap-distance-right:9pt;mso-wrap-distance-bottom:0;mso-position-horizontal:right;mso-position-horizontal-relative:page;mso-position-vertical:center;mso-position-vertical-relative:top-margin-area;mso-width-percent:1000;mso-height-percent:0;mso-width-relative:right-margin-area;mso-height-relative:page;v-text-anchor:middle" o:gfxdata="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" o:allowincell="f" fillcolor="#a8d08d [1945]" stroked="f">
+            <v:shape w14:anchorId="5F733A0D" id="Pole tekstowe 221" o:spid="_x0000_s1027" type="#_x0000_t202" style="position:absolute;left:0;text-align:left;margin-left:20.6pt;margin-top:0;width:71.8pt;height:13.45pt;z-index:251659264;visibility:visible;mso-wrap-style:square;mso-width-percent:1000;mso-height-percent:0;mso-wrap-distance-left:9pt;mso-wrap-distance-top:0;mso-wrap-distance-right:9pt;mso-wrap-distance-bottom:0;mso-position-horizontal:right;mso-position-horizontal-relative:page;mso-position-vertical:center;mso-position-vertical-relative:top-margin-area;mso-width-percent:1000;mso-height-percent:0;mso-width-relative:right-margin-area;mso-height-relative:page;v-text-anchor:middle" o:gfxdata="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" o:allowincell="f" fillcolor="#a8d08d [1945]" stroked="f">
               <v:textbox style="mso-fit-shape-to-text:t" inset=",0,,0">
                 <w:txbxContent>
                   <w:p>
@@ -5442,8 +6090,8 @@
 </file>
 
 <file path=word/numbering.xml><?xml version="1.0" encoding="utf-8"?>
-<w:numbering xmlns:wpc="http://schemas.microsoft.com/office/word/2010/wordprocessingCanvas" xmlns:mc="http://schemas.openxmlformats.org/markup-compatibility/2006" xmlns:o="urn:schemas-microsoft-com:office:office" xmlns:r="http://schemas.openxmlformats.org/officeDocument/2006/relationships" xmlns:m="http://schemas.openxmlformats.org/officeDocument/2006/math" xmlns:v="urn:schemas-microsoft-com:vml" xmlns:wp14="http://schemas.microsoft.com/office/word/2010/wordprocessingDrawing" xmlns:wp="http://schemas.openxmlformats.org/drawingml/2006/wordprocessingDrawing" xmlns:w10="urn:schemas-microsoft-com:office:word" xmlns:w="http://schemas.openxmlformats.org/wordprocessingml/2006/main" xmlns:w14="http://schemas.microsoft.com/office/word/2010/wordml" xmlns:wpg="http://schemas.microsoft.com/office/word/2010/wordprocessingGroup" xmlns:wpi="http://schemas.microsoft.com/office/word/2010/wordprocessingInk" xmlns:wne="http://schemas.microsoft.com/office/word/2006/wordml" xmlns:wps="http://schemas.microsoft.com/office/word/2010/wordprocessingShape" mc:Ignorable="w14 wp14">
-  <w:abstractNum w:abstractNumId="0">
+<w:numbering xmlns:wpc="http://schemas.microsoft.com/office/word/2010/wordprocessingCanvas" xmlns:cx="http://schemas.microsoft.com/office/drawing/2014/chartex" xmlns:cx1="http://schemas.microsoft.com/office/drawing/2015/9/8/chartex" xmlns:cx2="http://schemas.microsoft.com/office/drawing/2015/10/21/chartex" xmlns:cx3="http://schemas.microsoft.com/office/drawing/2016/5/9/chartex" xmlns:cx4="http://schemas.microsoft.com/office/drawing/2016/5/10/chartex" xmlns:cx5="http://schemas.microsoft.com/office/drawing/2016/5/11/chartex" xmlns:cx6="http://schemas.microsoft.com/office/drawing/2016/5/12/chartex" xmlns:cx7="http://schemas.microsoft.com/office/drawing/2016/5/13/chartex" xmlns:cx8="http://schemas.microsoft.com/office/drawing/2016/5/14/chartex" xmlns:mc="http://schemas.openxmlformats.org/markup-compatibility/2006" xmlns:aink="http://schemas.microsoft.com/office/drawing/2016/ink" xmlns:am3d="http://schemas.microsoft.com/office/drawing/2017/model3d" xmlns:o="urn:schemas-microsoft-com:office:office" xmlns:oel="http://schemas.microsoft.com/office/2019/extlst" xmlns:r="http://schemas.openxmlformats.org/officeDocument/2006/relationships" xmlns:m="http://schemas.openxmlformats.org/officeDocument/2006/math" xmlns:v="urn:schemas-microsoft-com:vml" xmlns:wp14="http://schemas.microsoft.com/office/word/2010/wordprocessingDrawing" xmlns:wp="http://schemas.openxmlformats.org/drawingml/2006/wordprocessingDrawing" xmlns:w10="urn:schemas-microsoft-com:office:word" xmlns:w="http://schemas.openxmlformats.org/wordprocessingml/2006/main" xmlns:w14="http://schemas.microsoft.com/office/word/2010/wordml" xmlns:w15="http://schemas.microsoft.com/office/word/2012/wordml" xmlns:w16cex="http://schemas.microsoft.com/office/word/2018/wordml/cex" xmlns:w16cid="http://schemas.microsoft.com/office/word/2016/wordml/cid" xmlns:w16="http://schemas.microsoft.com/office/word/2018/wordml" xmlns:w16sdtdh="http://schemas.microsoft.com/office/word/2020/wordml/sdtdatahash" xmlns:w16se="http://schemas.microsoft.com/office/word/2015/wordml/symex" xmlns:wpg="http://schemas.microsoft.com/office/word/2010/wordprocessingGroup" xmlns:wpi="http://schemas.microsoft.com/office/word/2010/wordprocessingInk" xmlns:wne="http://schemas.microsoft.com/office/word/2006/wordml" xmlns:wps="http://schemas.microsoft.com/office/word/2010/wordprocessingShape" mc:Ignorable="w14 w15 w16se w16cid w16 w16cex w16sdtdh wp14">
+  <w:abstractNum w:abstractNumId="0" w15:restartNumberingAfterBreak="0">
     <w:nsid w:val="0F211BCD"/>
     <w:multiLevelType w:val="hybridMultilevel"/>
     <w:tmpl w:val="8B20E87A"/>
@@ -5529,7 +6177,7 @@
       </w:pPr>
     </w:lvl>
   </w:abstractNum>
-  <w:abstractNum w:abstractNumId="1">
+  <w:abstractNum w:abstractNumId="1" w15:restartNumberingAfterBreak="0">
     <w:nsid w:val="128F2E74"/>
     <w:multiLevelType w:val="hybridMultilevel"/>
     <w:tmpl w:val="CD48CFCA"/>
@@ -5615,7 +6263,7 @@
       </w:pPr>
     </w:lvl>
   </w:abstractNum>
-  <w:abstractNum w:abstractNumId="2">
+  <w:abstractNum w:abstractNumId="2" w15:restartNumberingAfterBreak="0">
     <w:nsid w:val="20576033"/>
     <w:multiLevelType w:val="hybridMultilevel"/>
     <w:tmpl w:val="C2F00984"/>
@@ -5701,7 +6349,7 @@
       </w:pPr>
     </w:lvl>
   </w:abstractNum>
-  <w:abstractNum w:abstractNumId="3">
+  <w:abstractNum w:abstractNumId="3" w15:restartNumberingAfterBreak="0">
     <w:nsid w:val="23081E2D"/>
     <w:multiLevelType w:val="hybridMultilevel"/>
     <w:tmpl w:val="4DEEFE0A"/>
@@ -5793,7 +6441,7 @@
       </w:pPr>
     </w:lvl>
   </w:abstractNum>
-  <w:abstractNum w:abstractNumId="4">
+  <w:abstractNum w:abstractNumId="4" w15:restartNumberingAfterBreak="0">
     <w:nsid w:val="331863CE"/>
     <w:multiLevelType w:val="hybridMultilevel"/>
     <w:tmpl w:val="60C868E4"/>
@@ -5879,7 +6527,7 @@
       </w:pPr>
     </w:lvl>
   </w:abstractNum>
-  <w:abstractNum w:abstractNumId="5">
+  <w:abstractNum w:abstractNumId="5" w15:restartNumberingAfterBreak="0">
     <w:nsid w:val="4DB85EA4"/>
     <w:multiLevelType w:val="hybridMultilevel"/>
     <w:tmpl w:val="EDA8CA60"/>
@@ -5965,7 +6613,7 @@
       </w:pPr>
     </w:lvl>
   </w:abstractNum>
-  <w:abstractNum w:abstractNumId="6">
+  <w:abstractNum w:abstractNumId="6" w15:restartNumberingAfterBreak="0">
     <w:nsid w:val="645433DB"/>
     <w:multiLevelType w:val="hybridMultilevel"/>
     <w:tmpl w:val="141E2D6C"/>
@@ -6051,7 +6699,7 @@
       </w:pPr>
     </w:lvl>
   </w:abstractNum>
-  <w:abstractNum w:abstractNumId="7">
+  <w:abstractNum w:abstractNumId="7" w15:restartNumberingAfterBreak="0">
     <w:nsid w:val="677E2223"/>
     <w:multiLevelType w:val="hybridMultilevel"/>
     <w:tmpl w:val="8C645B30"/>
@@ -6137,13 +6785,13 @@
       </w:pPr>
     </w:lvl>
   </w:abstractNum>
-  <w:num w:numId="1">
+  <w:num w:numId="1" w16cid:durableId="2035836659">
     <w:abstractNumId w:val="2"/>
   </w:num>
-  <w:num w:numId="2">
+  <w:num w:numId="2" w16cid:durableId="1881621930">
     <w:abstractNumId w:val="3"/>
   </w:num>
-  <w:num w:numId="3">
+  <w:num w:numId="3" w16cid:durableId="1072771560">
     <w:abstractNumId w:val="2"/>
     <w:lvlOverride w:ilvl="0">
       <w:startOverride w:val="1"/>
@@ -6173,29 +6821,29 @@
       <w:startOverride w:val="1"/>
     </w:lvlOverride>
   </w:num>
-  <w:num w:numId="4">
+  <w:num w:numId="4" w16cid:durableId="657195812">
     <w:abstractNumId w:val="0"/>
   </w:num>
-  <w:num w:numId="5">
+  <w:num w:numId="5" w16cid:durableId="317075871">
     <w:abstractNumId w:val="1"/>
   </w:num>
-  <w:num w:numId="6">
+  <w:num w:numId="6" w16cid:durableId="1524319108">
     <w:abstractNumId w:val="5"/>
   </w:num>
-  <w:num w:numId="7">
+  <w:num w:numId="7" w16cid:durableId="1738699709">
     <w:abstractNumId w:val="7"/>
   </w:num>
-  <w:num w:numId="8">
+  <w:num w:numId="8" w16cid:durableId="165558364">
     <w:abstractNumId w:val="6"/>
   </w:num>
-  <w:num w:numId="9">
+  <w:num w:numId="9" w16cid:durableId="1601061043">
     <w:abstractNumId w:val="4"/>
   </w:num>
 </w:numbering>
 </file>
 
 <file path=word/styles.xml><?xml version="1.0" encoding="utf-8"?>
-<w:styles xmlns:mc="http://schemas.openxmlformats.org/markup-compatibility/2006" xmlns:r="http://schemas.openxmlformats.org/officeDocument/2006/relationships" xmlns:w="http://schemas.openxmlformats.org/wordprocessingml/2006/main" xmlns:w14="http://schemas.microsoft.com/office/word/2010/wordml" mc:Ignorable="w14">
+<w:styles xmlns:mc="http://schemas.openxmlformats.org/markup-compatibility/2006" xmlns:r="http://schemas.openxmlformats.org/officeDocument/2006/relationships" xmlns:w="http://schemas.openxmlformats.org/wordprocessingml/2006/main" xmlns:w14="http://schemas.microsoft.com/office/word/2010/wordml" xmlns:w15="http://schemas.microsoft.com/office/word/2012/wordml" xmlns:w16cex="http://schemas.microsoft.com/office/word/2018/wordml/cex" xmlns:w16cid="http://schemas.microsoft.com/office/word/2016/wordml/cid" xmlns:w16="http://schemas.microsoft.com/office/word/2018/wordml" xmlns:w16sdtdh="http://schemas.microsoft.com/office/word/2020/wordml/sdtdatahash" xmlns:w16se="http://schemas.microsoft.com/office/word/2015/wordml/symex" mc:Ignorable="w14 w15 w16se w16cid w16 w16cex w16sdtdh">
   <w:docDefaults>
     <w:rPrDefault>
       <w:rPr>
@@ -6211,144 +6859,383 @@
       </w:pPr>
     </w:pPrDefault>
   </w:docDefaults>
-  <w:latentStyles w:defLockedState="0" w:defUIPriority="99" w:defSemiHidden="1" w:defUnhideWhenUsed="1" w:defQFormat="0" w:count="267">
-    <w:lsdException w:name="Normal" w:semiHidden="0" w:uiPriority="0" w:unhideWhenUsed="0" w:qFormat="1"/>
-    <w:lsdException w:name="heading 1" w:semiHidden="0" w:uiPriority="9" w:unhideWhenUsed="0" w:qFormat="1"/>
-    <w:lsdException w:name="heading 2" w:uiPriority="9" w:qFormat="1"/>
-    <w:lsdException w:name="heading 3" w:uiPriority="9" w:qFormat="1"/>
-    <w:lsdException w:name="heading 4" w:uiPriority="9" w:qFormat="1"/>
-    <w:lsdException w:name="heading 5" w:uiPriority="9" w:qFormat="1"/>
-    <w:lsdException w:name="heading 6" w:uiPriority="9" w:qFormat="1"/>
-    <w:lsdException w:name="heading 7" w:uiPriority="9" w:qFormat="1"/>
-    <w:lsdException w:name="heading 8" w:uiPriority="9" w:qFormat="1"/>
-    <w:lsdException w:name="heading 9" w:uiPriority="9" w:qFormat="1"/>
-    <w:lsdException w:name="toc 1" w:uiPriority="39"/>
-    <w:lsdException w:name="toc 2" w:uiPriority="39"/>
-    <w:lsdException w:name="toc 3" w:uiPriority="39"/>
-    <w:lsdException w:name="toc 4" w:uiPriority="39"/>
-    <w:lsdException w:name="toc 5" w:uiPriority="39"/>
-    <w:lsdException w:name="toc 6" w:uiPriority="39"/>
-    <w:lsdException w:name="toc 7" w:uiPriority="39"/>
-    <w:lsdException w:name="toc 8" w:uiPriority="39"/>
-    <w:lsdException w:name="toc 9" w:uiPriority="39"/>
-    <w:lsdException w:name="caption" w:uiPriority="35" w:qFormat="1"/>
-    <w:lsdException w:name="Title" w:semiHidden="0" w:uiPriority="10" w:unhideWhenUsed="0" w:qFormat="1"/>
-    <w:lsdException w:name="Default Paragraph Font" w:uiPriority="1"/>
-    <w:lsdException w:name="Subtitle" w:semiHidden="0" w:uiPriority="11" w:unhideWhenUsed="0" w:qFormat="1"/>
-    <w:lsdException w:name="Strong" w:semiHidden="0" w:uiPriority="22" w:unhideWhenUsed="0" w:qFormat="1"/>
-    <w:lsdException w:name="Emphasis" w:semiHidden="0" w:uiPriority="20" w:unhideWhenUsed="0" w:qFormat="1"/>
-    <w:lsdException w:name="Table Grid" w:semiHidden="0" w:uiPriority="39" w:unhideWhenUsed="0"/>
-    <w:lsdException w:name="Placeholder Text" w:unhideWhenUsed="0"/>
-    <w:lsdException w:name="No Spacing" w:semiHidden="0" w:uiPriority="1" w:unhideWhenUsed="0" w:qFormat="1"/>
-    <w:lsdException w:name="Light Shading" w:semiHidden="0" w:uiPriority="60" w:unhideWhenUsed="0"/>
-    <w:lsdException w:name="Light List" w:semiHidden="0" w:uiPriority="61" w:unhideWhenUsed="0"/>
-    <w:lsdException w:name="Light Grid" w:semiHidden="0" w:uiPriority="62" w:unhideWhenUsed="0"/>
-    <w:lsdException w:name="Medium Shading 1" w:semiHidden="0" w:uiPriority="63" w:unhideWhenUsed="0"/>
-    <w:lsdException w:name="Medium Shading 2" w:semiHidden="0" w:uiPriority="64" w:unhideWhenUsed="0"/>
-    <w:lsdException w:name="Medium List 1" w:semiHidden="0" w:uiPriority="65" w:unhideWhenUsed="0"/>
-    <w:lsdException w:name="Medium List 2" w:semiHidden="0" w:uiPriority="66" w:unhideWhenUsed="0"/>
-    <w:lsdException w:name="Medium Grid 1" w:semiHidden="0" w:uiPriority="67" w:unhideWhenUsed="0"/>
-    <w:lsdException w:name="Medium Grid 2" w:semiHidden="0" w:uiPriority="68" w:unhideWhenUsed="0"/>
-    <w:lsdException w:name="Medium Grid 3" w:semiHidden="0" w:uiPriority="69" w:unhideWhenUsed="0"/>
-    <w:lsdException w:name="Dark List" w:semiHidden="0" w:uiPriority="70" w:unhideWhenUsed="0"/>
-    <w:lsdException w:name="Colorful Shading" w:semiHidden="0" w:uiPriority="71" w:unhideWhenUsed="0"/>
-    <w:lsdException w:name="Colorful List" w:semiHidden="0" w:uiPriority="72" w:unhideWhenUsed="0"/>
-    <w:lsdException w:name="Colorful Grid" w:semiHidden="0" w:uiPriority="73" w:unhideWhenUsed="0"/>
-    <w:lsdException w:name="Light Shading Accent 1" w:semiHidden="0" w:uiPriority="60" w:unhideWhenUsed="0"/>
-    <w:lsdException w:name="Light List Accent 1" w:semiHidden="0" w:uiPriority="61" w:unhideWhenUsed="0"/>
-    <w:lsdException w:name="Light Grid Accent 1" w:semiHidden="0" w:uiPriority="62" w:unhideWhenUsed="0"/>
-    <w:lsdException w:name="Medium Shading 1 Accent 1" w:semiHidden="0" w:uiPriority="63" w:unhideWhenUsed="0"/>
-    <w:lsdException w:name="Medium Shading 2 Accent 1" w:semiHidden="0" w:uiPriority="64" w:unhideWhenUsed="0"/>
-    <w:lsdException w:name="Medium List 1 Accent 1" w:semiHidden="0" w:uiPriority="65" w:unhideWhenUsed="0"/>
-    <w:lsdException w:name="Revision" w:unhideWhenUsed="0"/>
-    <w:lsdException w:name="List Paragraph" w:semiHidden="0" w:uiPriority="34" w:unhideWhenUsed="0" w:qFormat="1"/>
-    <w:lsdException w:name="Quote" w:semiHidden="0" w:uiPriority="29" w:unhideWhenUsed="0" w:qFormat="1"/>
-    <w:lsdException w:name="Intense Quote" w:semiHidden="0" w:uiPriority="30" w:unhideWhenUsed="0" w:qFormat="1"/>
-    <w:lsdException w:name="Medium List 2 Accent 1" w:semiHidden="0" w:uiPriority="66" w:unhideWhenUsed="0"/>
-    <w:lsdException w:name="Medium Grid 1 Accent 1" w:semiHidden="0" w:uiPriority="67" w:unhideWhenUsed="0"/>
-    <w:lsdException w:name="Medium Grid 2 Accent 1" w:semiHidden="0" w:uiPriority="68" w:unhideWhenUsed="0"/>
-    <w:lsdException w:name="Medium Grid 3 Accent 1" w:semiHidden="0" w:uiPriority="69" w:unhideWhenUsed="0"/>
-    <w:lsdException w:name="Dark List Accent 1" w:semiHidden="0" w:uiPriority="70" w:unhideWhenUsed="0"/>
-    <w:lsdException w:name="Colorful Shading Accent 1" w:semiHidden="0" w:uiPriority="71" w:unhideWhenUsed="0"/>
-    <w:lsdException w:name="Colorful List Accent 1" w:semiHidden="0" w:uiPriority="72" w:unhideWhenUsed="0"/>
-    <w:lsdException w:name="Colorful Grid Accent 1" w:semiHidden="0" w:uiPriority="73" w:unhideWhenUsed="0"/>
-    <w:lsdException w:name="Light Shading Accent 2" w:semiHidden="0" w:uiPriority="60" w:unhideWhenUsed="0"/>
-    <w:lsdException w:name="Light List Accent 2" w:semiHidden="0" w:uiPriority="61" w:unhideWhenUsed="0"/>
-    <w:lsdException w:name="Light Grid Accent 2" w:semiHidden="0" w:uiPriority="62" w:unhideWhenUsed="0"/>
-    <w:lsdException w:name="Medium Shading 1 Accent 2" w:semiHidden="0" w:uiPriority="63" w:unhideWhenUsed="0"/>
-    <w:lsdException w:name="Medium Shading 2 Accent 2" w:semiHidden="0" w:uiPriority="64" w:unhideWhenUsed="0"/>
-    <w:lsdException w:name="Medium List 1 Accent 2" w:semiHidden="0" w:uiPriority="65" w:unhideWhenUsed="0"/>
-    <w:lsdException w:name="Medium List 2 Accent 2" w:semiHidden="0" w:uiPriority="66" w:unhideWhenUsed="0"/>
-    <w:lsdException w:name="Medium Grid 1 Accent 2" w:semiHidden="0" w:uiPriority="67" w:unhideWhenUsed="0"/>
-    <w:lsdException w:name="Medium Grid 2 Accent 2" w:semiHidden="0" w:uiPriority="68" w:unhideWhenUsed="0"/>
-    <w:lsdException w:name="Medium Grid 3 Accent 2" w:semiHidden="0" w:uiPriority="69" w:unhideWhenUsed="0"/>
-    <w:lsdException w:name="Dark List Accent 2" w:semiHidden="0" w:uiPriority="70" w:unhideWhenUsed="0"/>
-    <w:lsdException w:name="Colorful Shading Accent 2" w:semiHidden="0" w:uiPriority="71" w:unhideWhenUsed="0"/>
-    <w:lsdException w:name="Colorful List Accent 2" w:semiHidden="0" w:uiPriority="72" w:unhideWhenUsed="0"/>
-    <w:lsdException w:name="Colorful Grid Accent 2" w:semiHidden="0" w:uiPriority="73" w:unhideWhenUsed="0"/>
-    <w:lsdException w:name="Light Shading Accent 3" w:semiHidden="0" w:uiPriority="60" w:unhideWhenUsed="0"/>
-    <w:lsdException w:name="Light List Accent 3" w:semiHidden="0" w:uiPriority="61" w:unhideWhenUsed="0"/>
-    <w:lsdException w:name="Light Grid Accent 3" w:semiHidden="0" w:uiPriority="62" w:unhideWhenUsed="0"/>
-    <w:lsdException w:name="Medium Shading 1 Accent 3" w:semiHidden="0" w:uiPriority="63" w:unhideWhenUsed="0"/>
-    <w:lsdException w:name="Medium Shading 2 Accent 3" w:semiHidden="0" w:uiPriority="64" w:unhideWhenUsed="0"/>
-    <w:lsdException w:name="Medium List 1 Accent 3" w:semiHidden="0" w:uiPriority="65" w:unhideWhenUsed="0"/>
-    <w:lsdException w:name="Medium List 2 Accent 3" w:semiHidden="0" w:uiPriority="66" w:unhideWhenUsed="0"/>
-    <w:lsdException w:name="Medium Grid 1 Accent 3" w:semiHidden="0" w:uiPriority="67" w:unhideWhenUsed="0"/>
-    <w:lsdException w:name="Medium Grid 2 Accent 3" w:semiHidden="0" w:uiPriority="68" w:unhideWhenUsed="0"/>
-    <w:lsdException w:name="Medium Grid 3 Accent 3" w:semiHidden="0" w:uiPriority="69" w:unhideWhenUsed="0"/>
-    <w:lsdException w:name="Dark List Accent 3" w:semiHidden="0" w:uiPriority="70" w:unhideWhenUsed="0"/>
-    <w:lsdException w:name="Colorful Shading Accent 3" w:semiHidden="0" w:uiPriority="71" w:unhideWhenUsed="0"/>
-    <w:lsdException w:name="Colorful List Accent 3" w:semiHidden="0" w:uiPriority="72" w:unhideWhenUsed="0"/>
-    <w:lsdException w:name="Colorful Grid Accent 3" w:semiHidden="0" w:uiPriority="73" w:unhideWhenUsed="0"/>
-    <w:lsdException w:name="Light Shading Accent 4" w:semiHidden="0" w:uiPriority="60" w:unhideWhenUsed="0"/>
-    <w:lsdException w:name="Light List Accent 4" w:semiHidden="0" w:uiPriority="61" w:unhideWhenUsed="0"/>
-    <w:lsdException w:name="Light Grid Accent 4" w:semiHidden="0" w:uiPriority="62" w:unhideWhenUsed="0"/>
-    <w:lsdException w:name="Medium Shading 1 Accent 4" w:semiHidden="0" w:uiPriority="63" w:unhideWhenUsed="0"/>
-    <w:lsdException w:name="Medium Shading 2 Accent 4" w:semiHidden="0" w:uiPriority="64" w:unhideWhenUsed="0"/>
-    <w:lsdException w:name="Medium List 1 Accent 4" w:semiHidden="0" w:uiPriority="65" w:unhideWhenUsed="0"/>
-    <w:lsdException w:name="Medium List 2 Accent 4" w:semiHidden="0" w:uiPriority="66" w:unhideWhenUsed="0"/>
-    <w:lsdException w:name="Medium Grid 1 Accent 4" w:semiHidden="0" w:uiPriority="67" w:unhideWhenUsed="0"/>
-    <w:lsdException w:name="Medium Grid 2 Accent 4" w:semiHidden="0" w:uiPriority="68" w:unhideWhenUsed="0"/>
-    <w:lsdException w:name="Medium Grid 3 Accent 4" w:semiHidden="0" w:uiPriority="69" w:unhideWhenUsed="0"/>
-    <w:lsdException w:name="Dark List Accent 4" w:semiHidden="0" w:uiPriority="70" w:unhideWhenUsed="0"/>
-    <w:lsdException w:name="Colorful Shading Accent 4" w:semiHidden="0" w:uiPriority="71" w:unhideWhenUsed="0"/>
-    <w:lsdException w:name="Colorful List Accent 4" w:semiHidden="0" w:uiPriority="72" w:unhideWhenUsed="0"/>
-    <w:lsdException w:name="Colorful Grid Accent 4" w:semiHidden="0" w:uiPriority="73" w:unhideWhenUsed="0"/>
-    <w:lsdException w:name="Light Shading Accent 5" w:semiHidden="0" w:uiPriority="60" w:unhideWhenUsed="0"/>
-    <w:lsdException w:name="Light List Accent 5" w:semiHidden="0" w:uiPriority="61" w:unhideWhenUsed="0"/>
-    <w:lsdException w:name="Light Grid Accent 5" w:semiHidden="0" w:uiPriority="62" w:unhideWhenUsed="0"/>
-    <w:lsdException w:name="Medium Shading 1 Accent 5" w:semiHidden="0" w:uiPriority="63" w:unhideWhenUsed="0"/>
-    <w:lsdException w:name="Medium Shading 2 Accent 5" w:semiHidden="0" w:uiPriority="64" w:unhideWhenUsed="0"/>
-    <w:lsdException w:name="Medium List 1 Accent 5" w:semiHidden="0" w:uiPriority="65" w:unhideWhenUsed="0"/>
-    <w:lsdException w:name="Medium List 2 Accent 5" w:semiHidden="0" w:uiPriority="66" w:unhideWhenUsed="0"/>
-    <w:lsdException w:name="Medium Grid 1 Accent 5" w:semiHidden="0" w:uiPriority="67" w:unhideWhenUsed="0"/>
-    <w:lsdException w:name="Medium Grid 2 Accent 5" w:semiHidden="0" w:uiPriority="68" w:unhideWhenUsed="0"/>
-    <w:lsdException w:name="Medium Grid 3 Accent 5" w:semiHidden="0" w:uiPriority="69" w:unhideWhenUsed="0"/>
-    <w:lsdException w:name="Dark List Accent 5" w:semiHidden="0" w:uiPriority="70" w:unhideWhenUsed="0"/>
-    <w:lsdException w:name="Colorful Shading Accent 5" w:semiHidden="0" w:uiPriority="71" w:unhideWhenUsed="0"/>
-    <w:lsdException w:name="Colorful List Accent 5" w:semiHidden="0" w:uiPriority="72" w:unhideWhenUsed="0"/>
-    <w:lsdException w:name="Colorful Grid Accent 5" w:semiHidden="0" w:uiPriority="73" w:unhideWhenUsed="0"/>
-    <w:lsdException w:name="Light Shading Accent 6" w:semiHidden="0" w:uiPriority="60" w:unhideWhenUsed="0"/>
-    <w:lsdException w:name="Light List Accent 6" w:semiHidden="0" w:uiPriority="61" w:unhideWhenUsed="0"/>
-    <w:lsdException w:name="Light Grid Accent 6" w:semiHidden="0" w:uiPriority="62" w:unhideWhenUsed="0"/>
-    <w:lsdException w:name="Medium Shading 1 Accent 6" w:semiHidden="0" w:uiPriority="63" w:unhideWhenUsed="0"/>
-    <w:lsdException w:name="Medium Shading 2 Accent 6" w:semiHidden="0" w:uiPriority="64" w:unhideWhenUsed="0"/>
-    <w:lsdException w:name="Medium List 1 Accent 6" w:semiHidden="0" w:uiPriority="65" w:unhideWhenUsed="0"/>
-    <w:lsdException w:name="Medium List 2 Accent 6" w:semiHidden="0" w:uiPriority="66" w:unhideWhenUsed="0"/>
-    <w:lsdException w:name="Medium Grid 1 Accent 6" w:semiHidden="0" w:uiPriority="67" w:unhideWhenUsed="0"/>
-    <w:lsdException w:name="Medium Grid 2 Accent 6" w:semiHidden="0" w:uiPriority="68" w:unhideWhenUsed="0"/>
-    <w:lsdException w:name="Medium Grid 3 Accent 6" w:semiHidden="0" w:uiPriority="69" w:unhideWhenUsed="0"/>
-    <w:lsdException w:name="Dark List Accent 6" w:semiHidden="0" w:uiPriority="70" w:unhideWhenUsed="0"/>
-    <w:lsdException w:name="Colorful Shading Accent 6" w:semiHidden="0" w:uiPriority="71" w:unhideWhenUsed="0"/>
-    <w:lsdException w:name="Colorful List Accent 6" w:semiHidden="0" w:uiPriority="72" w:unhideWhenUsed="0"/>
-    <w:lsdException w:name="Colorful Grid Accent 6" w:semiHidden="0" w:uiPriority="73" w:unhideWhenUsed="0"/>
-    <w:lsdException w:name="Subtle Emphasis" w:semiHidden="0" w:uiPriority="19" w:unhideWhenUsed="0" w:qFormat="1"/>
-    <w:lsdException w:name="Intense Emphasis" w:semiHidden="0" w:uiPriority="21" w:unhideWhenUsed="0" w:qFormat="1"/>
-    <w:lsdException w:name="Subtle Reference" w:semiHidden="0" w:uiPriority="31" w:unhideWhenUsed="0" w:qFormat="1"/>
-    <w:lsdException w:name="Intense Reference" w:semiHidden="0" w:uiPriority="32" w:unhideWhenUsed="0" w:qFormat="1"/>
-    <w:lsdException w:name="Book Title" w:semiHidden="0" w:uiPriority="33" w:unhideWhenUsed="0" w:qFormat="1"/>
-    <w:lsdException w:name="Bibliography" w:uiPriority="37"/>
-    <w:lsdException w:name="TOC Heading" w:uiPriority="39" w:qFormat="1"/>
+  <w:latentStyles w:defLockedState="0" w:defUIPriority="99" w:defSemiHidden="0" w:defUnhideWhenUsed="0" w:defQFormat="0" w:count="376">
+    <w:lsdException w:name="Normal" w:uiPriority="0" w:qFormat="1"/>
+    <w:lsdException w:name="heading 1" w:uiPriority="9" w:qFormat="1"/>
+    <w:lsdException w:name="heading 2" w:semiHidden="1" w:uiPriority="9" w:unhideWhenUsed="1" w:qFormat="1"/>
+    <w:lsdException w:name="heading 3" w:semiHidden="1" w:uiPriority="9" w:unhideWhenUsed="1" w:qFormat="1"/>
+    <w:lsdException w:name="heading 4" w:semiHidden="1" w:uiPriority="9" w:unhideWhenUsed="1" w:qFormat="1"/>
+    <w:lsdException w:name="heading 5" w:semiHidden="1" w:uiPriority="9" w:unhideWhenUsed="1" w:qFormat="1"/>
+    <w:lsdException w:name="heading 6" w:semiHidden="1" w:uiPriority="9" w:unhideWhenUsed="1" w:qFormat="1"/>
+    <w:lsdException w:name="heading 7" w:semiHidden="1" w:uiPriority="9" w:unhideWhenUsed="1" w:qFormat="1"/>
+    <w:lsdException w:name="heading 8" w:semiHidden="1" w:uiPriority="9" w:unhideWhenUsed="1" w:qFormat="1"/>
+    <w:lsdException w:name="heading 9" w:semiHidden="1" w:uiPriority="9" w:unhideWhenUsed="1" w:qFormat="1"/>
+    <w:lsdException w:name="index 1" w:semiHidden="1" w:unhideWhenUsed="1"/>
+    <w:lsdException w:name="index 2" w:semiHidden="1" w:unhideWhenUsed="1"/>
+    <w:lsdException w:name="index 3" w:semiHidden="1" w:unhideWhenUsed="1"/>
+    <w:lsdException w:name="index 4" w:semiHidden="1" w:unhideWhenUsed="1"/>
+    <w:lsdException w:name="index 5" w:semiHidden="1" w:unhideWhenUsed="1"/>
+    <w:lsdException w:name="index 6" w:semiHidden="1" w:unhideWhenUsed="1"/>
+    <w:lsdException w:name="index 7" w:semiHidden="1" w:unhideWhenUsed="1"/>
+    <w:lsdException w:name="index 8" w:semiHidden="1" w:unhideWhenUsed="1"/>
+    <w:lsdException w:name="index 9" w:semiHidden="1" w:unhideWhenUsed="1"/>
+    <w:lsdException w:name="toc 1" w:semiHidden="1" w:uiPriority="39" w:unhideWhenUsed="1"/>
+    <w:lsdException w:name="toc 2" w:semiHidden="1" w:uiPriority="39" w:unhideWhenUsed="1"/>
+    <w:lsdException w:name="toc 3" w:semiHidden="1" w:uiPriority="39" w:unhideWhenUsed="1"/>
+    <w:lsdException w:name="toc 4" w:semiHidden="1" w:uiPriority="39" w:unhideWhenUsed="1"/>
+    <w:lsdException w:name="toc 5" w:semiHidden="1" w:uiPriority="39" w:unhideWhenUsed="1"/>
+    <w:lsdException w:name="toc 6" w:semiHidden="1" w:uiPriority="39" w:unhideWhenUsed="1"/>
+    <w:lsdException w:name="toc 7" w:semiHidden="1" w:uiPriority="39" w:unhideWhenUsed="1"/>
+    <w:lsdException w:name="toc 8" w:semiHidden="1" w:uiPriority="39" w:unhideWhenUsed="1"/>
+    <w:lsdException w:name="toc 9" w:semiHidden="1" w:uiPriority="39" w:unhideWhenUsed="1"/>
+    <w:lsdException w:name="Normal Indent" w:semiHidden="1" w:unhideWhenUsed="1"/>
+    <w:lsdException w:name="footnote text" w:semiHidden="1" w:unhideWhenUsed="1"/>
+    <w:lsdException w:name="annotation text" w:semiHidden="1" w:unhideWhenUsed="1"/>
+    <w:lsdException w:name="header" w:semiHidden="1" w:unhideWhenUsed="1"/>
+    <w:lsdException w:name="footer" w:semiHidden="1" w:unhideWhenUsed="1"/>
+    <w:lsdException w:name="index heading" w:semiHidden="1" w:unhideWhenUsed="1"/>
+    <w:lsdException w:name="caption" w:semiHidden="1" w:uiPriority="35" w:unhideWhenUsed="1" w:qFormat="1"/>
+    <w:lsdException w:name="table of figures" w:semiHidden="1" w:unhideWhenUsed="1"/>
+    <w:lsdException w:name="envelope address" w:semiHidden="1" w:unhideWhenUsed="1"/>
+    <w:lsdException w:name="envelope return" w:semiHidden="1" w:unhideWhenUsed="1"/>
+    <w:lsdException w:name="footnote reference" w:semiHidden="1" w:unhideWhenUsed="1"/>
+    <w:lsdException w:name="annotation reference" w:semiHidden="1" w:unhideWhenUsed="1"/>
+    <w:lsdException w:name="line number" w:semiHidden="1" w:unhideWhenUsed="1"/>
+    <w:lsdException w:name="page number" w:semiHidden="1" w:unhideWhenUsed="1"/>
+    <w:lsdException w:name="endnote reference" w:semiHidden="1" w:unhideWhenUsed="1"/>
+    <w:lsdException w:name="endnote text" w:semiHidden="1" w:unhideWhenUsed="1"/>
+    <w:lsdException w:name="table of authorities" w:semiHidden="1" w:unhideWhenUsed="1"/>
+    <w:lsdException w:name="macro" w:semiHidden="1" w:unhideWhenUsed="1"/>
+    <w:lsdException w:name="toa heading" w:semiHidden="1" w:unhideWhenUsed="1"/>
+    <w:lsdException w:name="List" w:semiHidden="1" w:unhideWhenUsed="1"/>
+    <w:lsdException w:name="List Bullet" w:semiHidden="1" w:unhideWhenUsed="1"/>
+    <w:lsdException w:name="List Number" w:semiHidden="1" w:unhideWhenUsed="1"/>
+    <w:lsdException w:name="List 2" w:semiHidden="1" w:unhideWhenUsed="1"/>
+    <w:lsdException w:name="List 3" w:semiHidden="1" w:unhideWhenUsed="1"/>
+    <w:lsdException w:name="List 4" w:semiHidden="1" w:unhideWhenUsed="1"/>
+    <w:lsdException w:name="List 5" w:semiHidden="1" w:unhideWhenUsed="1"/>
+    <w:lsdException w:name="List Bullet 2" w:semiHidden="1" w:unhideWhenUsed="1"/>
+    <w:lsdException w:name="List Bullet 3" w:semiHidden="1" w:unhideWhenUsed="1"/>
+    <w:lsdException w:name="List Bullet 4" w:semiHidden="1" w:unhideWhenUsed="1"/>
+    <w:lsdException w:name="List Bullet 5" w:semiHidden="1" w:unhideWhenUsed="1"/>
+    <w:lsdException w:name="List Number 2" w:semiHidden="1" w:unhideWhenUsed="1"/>
+    <w:lsdException w:name="List Number 3" w:semiHidden="1" w:unhideWhenUsed="1"/>
+    <w:lsdException w:name="List Number 4" w:semiHidden="1" w:unhideWhenUsed="1"/>
+    <w:lsdException w:name="List Number 5" w:semiHidden="1" w:unhideWhenUsed="1"/>
+    <w:lsdException w:name="Title" w:uiPriority="10" w:qFormat="1"/>
+    <w:lsdException w:name="Closing" w:semiHidden="1" w:unhideWhenUsed="1"/>
+    <w:lsdException w:name="Signature" w:semiHidden="1" w:unhideWhenUsed="1"/>
+    <w:lsdException w:name="Default Paragraph Font" w:semiHidden="1" w:uiPriority="1" w:unhideWhenUsed="1"/>
+    <w:lsdException w:name="Body Text" w:semiHidden="1" w:unhideWhenUsed="1"/>
+    <w:lsdException w:name="Body Text Indent" w:semiHidden="1" w:unhideWhenUsed="1"/>
+    <w:lsdException w:name="List Continue" w:semiHidden="1" w:unhideWhenUsed="1"/>
+    <w:lsdException w:name="List Continue 2" w:semiHidden="1" w:unhideWhenUsed="1"/>
+    <w:lsdException w:name="List Continue 3" w:semiHidden="1" w:unhideWhenUsed="1"/>
+    <w:lsdException w:name="List Continue 4" w:semiHidden="1" w:unhideWhenUsed="1"/>
+    <w:lsdException w:name="List Continue 5" w:semiHidden="1" w:unhideWhenUsed="1"/>
+    <w:lsdException w:name="Message Header" w:semiHidden="1" w:unhideWhenUsed="1"/>
+    <w:lsdException w:name="Subtitle" w:uiPriority="11" w:qFormat="1"/>
+    <w:lsdException w:name="Salutation" w:semiHidden="1" w:unhideWhenUsed="1"/>
+    <w:lsdException w:name="Date" w:semiHidden="1" w:unhideWhenUsed="1"/>
+    <w:lsdException w:name="Body Text First Indent" w:semiHidden="1" w:unhideWhenUsed="1"/>
+    <w:lsdException w:name="Body Text First Indent 2" w:semiHidden="1" w:unhideWhenUsed="1"/>
+    <w:lsdException w:name="Note Heading" w:semiHidden="1" w:unhideWhenUsed="1"/>
+    <w:lsdException w:name="Body Text 2" w:semiHidden="1" w:unhideWhenUsed="1"/>
+    <w:lsdException w:name="Body Text 3" w:semiHidden="1" w:unhideWhenUsed="1"/>
+    <w:lsdException w:name="Body Text Indent 2" w:semiHidden="1" w:unhideWhenUsed="1"/>
+    <w:lsdException w:name="Body Text Indent 3" w:semiHidden="1" w:unhideWhenUsed="1"/>
+    <w:lsdException w:name="Block Text" w:semiHidden="1" w:unhideWhenUsed="1"/>
+    <w:lsdException w:name="Hyperlink" w:semiHidden="1" w:unhideWhenUsed="1"/>
+    <w:lsdException w:name="FollowedHyperlink" w:semiHidden="1" w:unhideWhenUsed="1"/>
+    <w:lsdException w:name="Strong" w:uiPriority="22" w:qFormat="1"/>
+    <w:lsdException w:name="Emphasis" w:uiPriority="20" w:qFormat="1"/>
+    <w:lsdException w:name="Document Map" w:semiHidden="1" w:unhideWhenUsed="1"/>
+    <w:lsdException w:name="Plain Text" w:semiHidden="1" w:unhideWhenUsed="1"/>
+    <w:lsdException w:name="E-mail Signature" w:semiHidden="1" w:unhideWhenUsed="1"/>
+    <w:lsdException w:name="HTML Top of Form" w:semiHidden="1" w:unhideWhenUsed="1"/>
+    <w:lsdException w:name="HTML Bottom of Form" w:semiHidden="1" w:unhideWhenUsed="1"/>
+    <w:lsdException w:name="Normal (Web)" w:semiHidden="1" w:unhideWhenUsed="1"/>
+    <w:lsdException w:name="HTML Acronym" w:semiHidden="1" w:unhideWhenUsed="1"/>
+    <w:lsdException w:name="HTML Address" w:semiHidden="1" w:unhideWhenUsed="1"/>
+    <w:lsdException w:name="HTML Cite" w:semiHidden="1" w:unhideWhenUsed="1"/>
+    <w:lsdException w:name="HTML Code" w:semiHidden="1" w:unhideWhenUsed="1"/>
+    <w:lsdException w:name="HTML Definition" w:semiHidden="1" w:unhideWhenUsed="1"/>
+    <w:lsdException w:name="HTML Keyboard" w:semiHidden="1" w:unhideWhenUsed="1"/>
+    <w:lsdException w:name="HTML Preformatted" w:semiHidden="1" w:unhideWhenUsed="1"/>
+    <w:lsdException w:name="HTML Sample" w:semiHidden="1" w:unhideWhenUsed="1"/>
+    <w:lsdException w:name="HTML Typewriter" w:semiHidden="1" w:unhideWhenUsed="1"/>
+    <w:lsdException w:name="HTML Variable" w:semiHidden="1" w:unhideWhenUsed="1"/>
+    <w:lsdException w:name="Normal Table" w:semiHidden="1" w:unhideWhenUsed="1"/>
+    <w:lsdException w:name="annotation subject" w:semiHidden="1" w:unhideWhenUsed="1"/>
+    <w:lsdException w:name="No List" w:semiHidden="1" w:unhideWhenUsed="1"/>
+    <w:lsdException w:name="Outline List 1" w:semiHidden="1" w:unhideWhenUsed="1"/>
+    <w:lsdException w:name="Outline List 2" w:semiHidden="1" w:unhideWhenUsed="1"/>
+    <w:lsdException w:name="Outline List 3" w:semiHidden="1" w:unhideWhenUsed="1"/>
+    <w:lsdException w:name="Table Simple 1" w:semiHidden="1" w:unhideWhenUsed="1"/>
+    <w:lsdException w:name="Table Simple 2" w:semiHidden="1" w:unhideWhenUsed="1"/>
+    <w:lsdException w:name="Table Simple 3" w:semiHidden="1" w:unhideWhenUsed="1"/>
+    <w:lsdException w:name="Table Classic 1" w:semiHidden="1" w:unhideWhenUsed="1"/>
+    <w:lsdException w:name="Table Classic 2" w:semiHidden="1" w:unhideWhenUsed="1"/>
+    <w:lsdException w:name="Table Classic 3" w:semiHidden="1" w:unhideWhenUsed="1"/>
+    <w:lsdException w:name="Table Classic 4" w:semiHidden="1" w:unhideWhenUsed="1"/>
+    <w:lsdException w:name="Table Colorful 1" w:semiHidden="1" w:unhideWhenUsed="1"/>
+    <w:lsdException w:name="Table Colorful 2" w:semiHidden="1" w:unhideWhenUsed="1"/>
+    <w:lsdException w:name="Table Colorful 3" w:semiHidden="1" w:unhideWhenUsed="1"/>
+    <w:lsdException w:name="Table Columns 1" w:semiHidden="1" w:unhideWhenUsed="1"/>
+    <w:lsdException w:name="Table Columns 2" w:semiHidden="1" w:unhideWhenUsed="1"/>
+    <w:lsdException w:name="Table Columns 3" w:semiHidden="1" w:unhideWhenUsed="1"/>
+    <w:lsdException w:name="Table Columns 4" w:semiHidden="1" w:unhideWhenUsed="1"/>
+    <w:lsdException w:name="Table Columns 5" w:semiHidden="1" w:unhideWhenUsed="1"/>
+    <w:lsdException w:name="Table Grid 1" w:semiHidden="1" w:unhideWhenUsed="1"/>
+    <w:lsdException w:name="Table Grid 2" w:semiHidden="1" w:unhideWhenUsed="1"/>
+    <w:lsdException w:name="Table Grid 3" w:semiHidden="1" w:unhideWhenUsed="1"/>
+    <w:lsdException w:name="Table Grid 4" w:semiHidden="1" w:unhideWhenUsed="1"/>
+    <w:lsdException w:name="Table Grid 5" w:semiHidden="1" w:unhideWhenUsed="1"/>
+    <w:lsdException w:name="Table Grid 6" w:semiHidden="1" w:unhideWhenUsed="1"/>
+    <w:lsdException w:name="Table Grid 7" w:semiHidden="1" w:unhideWhenUsed="1"/>
+    <w:lsdException w:name="Table Grid 8" w:semiHidden="1" w:unhideWhenUsed="1"/>
+    <w:lsdException w:name="Table List 1" w:semiHidden="1" w:unhideWhenUsed="1"/>
+    <w:lsdException w:name="Table List 2" w:semiHidden="1" w:unhideWhenUsed="1"/>
+    <w:lsdException w:name="Table List 3" w:semiHidden="1" w:unhideWhenUsed="1"/>
+    <w:lsdException w:name="Table List 4" w:semiHidden="1" w:unhideWhenUsed="1"/>
+    <w:lsdException w:name="Table List 5" w:semiHidden="1" w:unhideWhenUsed="1"/>
+    <w:lsdException w:name="Table List 6" w:semiHidden="1" w:unhideWhenUsed="1"/>
+    <w:lsdException w:name="Table List 7" w:semiHidden="1" w:unhideWhenUsed="1"/>
+    <w:lsdException w:name="Table List 8" w:semiHidden="1" w:unhideWhenUsed="1"/>
+    <w:lsdException w:name="Table 3D effects 1" w:semiHidden="1" w:unhideWhenUsed="1"/>
+    <w:lsdException w:name="Table 3D effects 2" w:semiHidden="1" w:unhideWhenUsed="1"/>
+    <w:lsdException w:name="Table 3D effects 3" w:semiHidden="1" w:unhideWhenUsed="1"/>
+    <w:lsdException w:name="Table Contemporary" w:semiHidden="1" w:unhideWhenUsed="1"/>
+    <w:lsdException w:name="Table Elegant" w:semiHidden="1" w:unhideWhenUsed="1"/>
+    <w:lsdException w:name="Table Professional" w:semiHidden="1" w:unhideWhenUsed="1"/>
+    <w:lsdException w:name="Table Subtle 1" w:semiHidden="1" w:unhideWhenUsed="1"/>
+    <w:lsdException w:name="Table Subtle 2" w:semiHidden="1" w:unhideWhenUsed="1"/>
+    <w:lsdException w:name="Table Web 1" w:semiHidden="1" w:unhideWhenUsed="1"/>
+    <w:lsdException w:name="Table Web 2" w:semiHidden="1" w:unhideWhenUsed="1"/>
+    <w:lsdException w:name="Table Web 3" w:semiHidden="1" w:unhideWhenUsed="1"/>
+    <w:lsdException w:name="Balloon Text" w:semiHidden="1" w:unhideWhenUsed="1"/>
+    <w:lsdException w:name="Table Grid" w:semiHidden="1" w:uiPriority="39" w:unhideWhenUsed="1"/>
+    <w:lsdException w:name="Table Theme" w:semiHidden="1" w:unhideWhenUsed="1"/>
+    <w:lsdException w:name="Placeholder Text" w:semiHidden="1"/>
+    <w:lsdException w:name="No Spacing" w:uiPriority="1" w:qFormat="1"/>
+    <w:lsdException w:name="Light Shading" w:uiPriority="60"/>
+    <w:lsdException w:name="Light List" w:uiPriority="61"/>
+    <w:lsdException w:name="Light Grid" w:uiPriority="62"/>
+    <w:lsdException w:name="Medium Shading 1" w:uiPriority="63"/>
+    <w:lsdException w:name="Medium Shading 2" w:uiPriority="64"/>
+    <w:lsdException w:name="Medium List 1" w:uiPriority="65"/>
+    <w:lsdException w:name="Medium List 2" w:uiPriority="66"/>
+    <w:lsdException w:name="Medium Grid 1" w:uiPriority="67"/>
+    <w:lsdException w:name="Medium Grid 2" w:uiPriority="68"/>
+    <w:lsdException w:name="Medium Grid 3" w:uiPriority="69"/>
+    <w:lsdException w:name="Dark List" w:uiPriority="70"/>
+    <w:lsdException w:name="Colorful Shading" w:uiPriority="71"/>
+    <w:lsdException w:name="Colorful List" w:uiPriority="72"/>
+    <w:lsdException w:name="Colorful Grid" w:uiPriority="73"/>
+    <w:lsdException w:name="Light Shading Accent 1" w:uiPriority="60"/>
+    <w:lsdException w:name="Light List Accent 1" w:uiPriority="61"/>
+    <w:lsdException w:name="Light Grid Accent 1" w:uiPriority="62"/>
+    <w:lsdException w:name="Medium Shading 1 Accent 1" w:uiPriority="63"/>
+    <w:lsdException w:name="Medium Shading 2 Accent 1" w:uiPriority="64"/>
+    <w:lsdException w:name="Medium List 1 Accent 1" w:uiPriority="65"/>
+    <w:lsdException w:name="Revision" w:semiHidden="1"/>
+    <w:lsdException w:name="List Paragraph" w:uiPriority="34" w:qFormat="1"/>
+    <w:lsdException w:name="Quote" w:uiPriority="29" w:qFormat="1"/>
+    <w:lsdException w:name="Intense Quote" w:uiPriority="30" w:qFormat="1"/>
+    <w:lsdException w:name="Medium List 2 Accent 1" w:uiPriority="66"/>
+    <w:lsdException w:name="Medium Grid 1 Accent 1" w:uiPriority="67"/>
+    <w:lsdException w:name="Medium Grid 2 Accent 1" w:uiPriority="68"/>
+    <w:lsdException w:name="Medium Grid 3 Accent 1" w:uiPriority="69"/>
+    <w:lsdException w:name="Dark List Accent 1" w:uiPriority="70"/>
+    <w:lsdException w:name="Colorful Shading Accent 1" w:uiPriority="71"/>
+    <w:lsdException w:name="Colorful List Accent 1" w:uiPriority="72"/>
+    <w:lsdException w:name="Colorful Grid Accent 1" w:uiPriority="73"/>
+    <w:lsdException w:name="Light Shading Accent 2" w:uiPriority="60"/>
+    <w:lsdException w:name="Light List Accent 2" w:uiPriority="61"/>
+    <w:lsdException w:name="Light Grid Accent 2" w:uiPriority="62"/>
+    <w:lsdException w:name="Medium Shading 1 Accent 2" w:uiPriority="63"/>
+    <w:lsdException w:name="Medium Shading 2 Accent 2" w:uiPriority="64"/>
+    <w:lsdException w:name="Medium List 1 Accent 2" w:uiPriority="65"/>
+    <w:lsdException w:name="Medium List 2 Accent 2" w:uiPriority="66"/>
+    <w:lsdException w:name="Medium Grid 1 Accent 2" w:uiPriority="67"/>
+    <w:lsdException w:name="Medium Grid 2 Accent 2" w:uiPriority="68"/>
+    <w:lsdException w:name="Medium Grid 3 Accent 2" w:uiPriority="69"/>
+    <w:lsdException w:name="Dark List Accent 2" w:uiPriority="70"/>
+    <w:lsdException w:name="Colorful Shading Accent 2" w:uiPriority="71"/>
+    <w:lsdException w:name="Colorful List Accent 2" w:uiPriority="72"/>
+    <w:lsdException w:name="Colorful Grid Accent 2" w:uiPriority="73"/>
+    <w:lsdException w:name="Light Shading Accent 3" w:uiPriority="60"/>
+    <w:lsdException w:name="Light List Accent 3" w:uiPriority="61"/>
+    <w:lsdException w:name="Light Grid Accent 3" w:uiPriority="62"/>
+    <w:lsdException w:name="Medium Shading 1 Accent 3" w:uiPriority="63"/>
+    <w:lsdException w:name="Medium Shading 2 Accent 3" w:uiPriority="64"/>
+    <w:lsdException w:name="Medium List 1 Accent 3" w:uiPriority="65"/>
+    <w:lsdException w:name="Medium List 2 Accent 3" w:uiPriority="66"/>
+    <w:lsdException w:name="Medium Grid 1 Accent 3" w:uiPriority="67"/>
+    <w:lsdException w:name="Medium Grid 2 Accent 3" w:uiPriority="68"/>
+    <w:lsdException w:name="Medium Grid 3 Accent 3" w:uiPriority="69"/>
+    <w:lsdException w:name="Dark List Accent 3" w:uiPriority="70"/>
+    <w:lsdException w:name="Colorful Shading Accent 3" w:uiPriority="71"/>
+    <w:lsdException w:name="Colorful List Accent 3" w:uiPriority="72"/>
+    <w:lsdException w:name="Colorful Grid Accent 3" w:uiPriority="73"/>
+    <w:lsdException w:name="Light Shading Accent 4" w:uiPriority="60"/>
+    <w:lsdException w:name="Light List Accent 4" w:uiPriority="61"/>
+    <w:lsdException w:name="Light Grid Accent 4" w:uiPriority="62"/>
+    <w:lsdException w:name="Medium Shading 1 Accent 4" w:uiPriority="63"/>
+    <w:lsdException w:name="Medium Shading 2 Accent 4" w:uiPriority="64"/>
+    <w:lsdException w:name="Medium List 1 Accent 4" w:uiPriority="65"/>
+    <w:lsdException w:name="Medium List 2 Accent 4" w:uiPriority="66"/>
+    <w:lsdException w:name="Medium Grid 1 Accent 4" w:uiPriority="67"/>
+    <w:lsdException w:name="Medium Grid 2 Accent 4" w:uiPriority="68"/>
+    <w:lsdException w:name="Medium Grid 3 Accent 4" w:uiPriority="69"/>
+    <w:lsdException w:name="Dark List Accent 4" w:uiPriority="70"/>
+    <w:lsdException w:name="Colorful Shading Accent 4" w:uiPriority="71"/>
+    <w:lsdException w:name="Colorful List Accent 4" w:uiPriority="72"/>
+    <w:lsdException w:name="Colorful Grid Accent 4" w:uiPriority="73"/>
+    <w:lsdException w:name="Light Shading Accent 5" w:uiPriority="60"/>
+    <w:lsdException w:name="Light List Accent 5" w:uiPriority="61"/>
+    <w:lsdException w:name="Light Grid Accent 5" w:uiPriority="62"/>
+    <w:lsdException w:name="Medium Shading 1 Accent 5" w:uiPriority="63"/>
+    <w:lsdException w:name="Medium Shading 2 Accent 5" w:uiPriority="64"/>
+    <w:lsdException w:name="Medium List 1 Accent 5" w:uiPriority="65"/>
+    <w:lsdException w:name="Medium List 2 Accent 5" w:uiPriority="66"/>
+    <w:lsdException w:name="Medium Grid 1 Accent 5" w:uiPriority="67"/>
+    <w:lsdException w:name="Medium Grid 2 Accent 5" w:uiPriority="68"/>
+    <w:lsdException w:name="Medium Grid 3 Accent 5" w:uiPriority="69"/>
+    <w:lsdException w:name="Dark List Accent 5" w:uiPriority="70"/>
+    <w:lsdException w:name="Colorful Shading Accent 5" w:uiPriority="71"/>
+    <w:lsdException w:name="Colorful List Accent 5" w:uiPriority="72"/>
+    <w:lsdException w:name="Colorful Grid Accent 5" w:uiPriority="73"/>
+    <w:lsdException w:name="Light Shading Accent 6" w:uiPriority="60"/>
+    <w:lsdException w:name="Light List Accent 6" w:uiPriority="61"/>
+    <w:lsdException w:name="Light Grid Accent 6" w:uiPriority="62"/>
+    <w:lsdException w:name="Medium Shading 1 Accent 6" w:uiPriority="63"/>
+    <w:lsdException w:name="Medium Shading 2 Accent 6" w:uiPriority="64"/>
+    <w:lsdException w:name="Medium List 1 Accent 6" w:uiPriority="65"/>
+    <w:lsdException w:name="Medium List 2 Accent 6" w:uiPriority="66"/>
+    <w:lsdException w:name="Medium Grid 1 Accent 6" w:uiPriority="67"/>
+    <w:lsdException w:name="Medium Grid 2 Accent 6" w:uiPriority="68"/>
+    <w:lsdException w:name="Medium Grid 3 Accent 6" w:uiPriority="69"/>
+    <w:lsdException w:name="Dark List Accent 6" w:uiPriority="70"/>
+    <w:lsdException w:name="Colorful Shading Accent 6" w:uiPriority="71"/>
+    <w:lsdException w:name="Colorful List Accent 6" w:uiPriority="72"/>
+    <w:lsdException w:name="Colorful Grid Accent 6" w:uiPriority="73"/>
+    <w:lsdException w:name="Subtle Emphasis" w:uiPriority="19" w:qFormat="1"/>
+    <w:lsdException w:name="Intense Emphasis" w:uiPriority="21" w:qFormat="1"/>
+    <w:lsdException w:name="Subtle Reference" w:uiPriority="31" w:qFormat="1"/>
+    <w:lsdException w:name="Intense Reference" w:uiPriority="32" w:qFormat="1"/>
+    <w:lsdException w:name="Book Title" w:uiPriority="33" w:qFormat="1"/>
+    <w:lsdException w:name="Bibliography" w:semiHidden="1" w:uiPriority="37" w:unhideWhenUsed="1"/>
+    <w:lsdException w:name="TOC Heading" w:semiHidden="1" w:uiPriority="39" w:unhideWhenUsed="1" w:qFormat="1"/>
+    <w:lsdException w:name="Plain Table 1" w:uiPriority="41"/>
+    <w:lsdException w:name="Plain Table 2" w:uiPriority="42"/>
+    <w:lsdException w:name="Plain Table 3" w:uiPriority="43"/>
+    <w:lsdException w:name="Plain Table 4" w:uiPriority="44"/>
+    <w:lsdException w:name="Plain Table 5" w:uiPriority="45"/>
+    <w:lsdException w:name="Grid Table Light" w:uiPriority="40"/>
+    <w:lsdException w:name="Grid Table 1 Light" w:uiPriority="46"/>
+    <w:lsdException w:name="Grid Table 2" w:uiPriority="47"/>
+    <w:lsdException w:name="Grid Table 3" w:uiPriority="48"/>
+    <w:lsdException w:name="Grid Table 4" w:uiPriority="49"/>
+    <w:lsdException w:name="Grid Table 5 Dark" w:uiPriority="50"/>
+    <w:lsdException w:name="Grid Table 6 Colorful" w:uiPriority="51"/>
+    <w:lsdException w:name="Grid Table 7 Colorful" w:uiPriority="52"/>
+    <w:lsdException w:name="Grid Table 1 Light Accent 1" w:uiPriority="46"/>
+    <w:lsdException w:name="Grid Table 2 Accent 1" w:uiPriority="47"/>
+    <w:lsdException w:name="Grid Table 3 Accent 1" w:uiPriority="48"/>
+    <w:lsdException w:name="Grid Table 4 Accent 1" w:uiPriority="49"/>
+    <w:lsdException w:name="Grid Table 5 Dark Accent 1" w:uiPriority="50"/>
+    <w:lsdException w:name="Grid Table 6 Colorful Accent 1" w:uiPriority="51"/>
+    <w:lsdException w:name="Grid Table 7 Colorful Accent 1" w:uiPriority="52"/>
+    <w:lsdException w:name="Grid Table 1 Light Accent 2" w:uiPriority="46"/>
+    <w:lsdException w:name="Grid Table 2 Accent 2" w:uiPriority="47"/>
+    <w:lsdException w:name="Grid Table 3 Accent 2" w:uiPriority="48"/>
+    <w:lsdException w:name="Grid Table 4 Accent 2" w:uiPriority="49"/>
+    <w:lsdException w:name="Grid Table 5 Dark Accent 2" w:uiPriority="50"/>
+    <w:lsdException w:name="Grid Table 6 Colorful Accent 2" w:uiPriority="51"/>
+    <w:lsdException w:name="Grid Table 7 Colorful Accent 2" w:uiPriority="52"/>
+    <w:lsdException w:name="Grid Table 1 Light Accent 3" w:uiPriority="46"/>
+    <w:lsdException w:name="Grid Table 2 Accent 3" w:uiPriority="47"/>
+    <w:lsdException w:name="Grid Table 3 Accent 3" w:uiPriority="48"/>
+    <w:lsdException w:name="Grid Table 4 Accent 3" w:uiPriority="49"/>
+    <w:lsdException w:name="Grid Table 5 Dark Accent 3" w:uiPriority="50"/>
+    <w:lsdException w:name="Grid Table 6 Colorful Accent 3" w:uiPriority="51"/>
+    <w:lsdException w:name="Grid Table 7 Colorful Accent 3" w:uiPriority="52"/>
+    <w:lsdException w:name="Grid Table 1 Light Accent 4" w:uiPriority="46"/>
+    <w:lsdException w:name="Grid Table 2 Accent 4" w:uiPriority="47"/>
+    <w:lsdException w:name="Grid Table 3 Accent 4" w:uiPriority="48"/>
+    <w:lsdException w:name="Grid Table 4 Accent 4" w:uiPriority="49"/>
+    <w:lsdException w:name="Grid Table 5 Dark Accent 4" w:uiPriority="50"/>
+    <w:lsdException w:name="Grid Table 6 Colorful Accent 4" w:uiPriority="51"/>
+    <w:lsdException w:name="Grid Table 7 Colorful Accent 4" w:uiPriority="52"/>
+    <w:lsdException w:name="Grid Table 1 Light Accent 5" w:uiPriority="46"/>
+    <w:lsdException w:name="Grid Table 2 Accent 5" w:uiPriority="47"/>
+    <w:lsdException w:name="Grid Table 3 Accent 5" w:uiPriority="48"/>
+    <w:lsdException w:name="Grid Table 4 Accent 5" w:uiPriority="49"/>
+    <w:lsdException w:name="Grid Table 5 Dark Accent 5" w:uiPriority="50"/>
+    <w:lsdException w:name="Grid Table 6 Colorful Accent 5" w:uiPriority="51"/>
+    <w:lsdException w:name="Grid Table 7 Colorful Accent 5" w:uiPriority="52"/>
+    <w:lsdException w:name="Grid Table 1 Light Accent 6" w:uiPriority="46"/>
+    <w:lsdException w:name="Grid Table 2 Accent 6" w:uiPriority="47"/>
+    <w:lsdException w:name="Grid Table 3 Accent 6" w:uiPriority="48"/>
+    <w:lsdException w:name="Grid Table 4 Accent 6" w:uiPriority="49"/>
+    <w:lsdException w:name="Grid Table 5 Dark Accent 6" w:uiPriority="50"/>
+    <w:lsdException w:name="Grid Table 6 Colorful Accent 6" w:uiPriority="51"/>
+    <w:lsdException w:name="Grid Table 7 Colorful Accent 6" w:uiPriority="52"/>
+    <w:lsdException w:name="List Table 1 Light" w:uiPriority="46"/>
+    <w:lsdException w:name="List Table 2" w:uiPriority="47"/>
+    <w:lsdException w:name="List Table 3" w:uiPriority="48"/>
+    <w:lsdException w:name="List Table 4" w:uiPriority="49"/>
+    <w:lsdException w:name="List Table 5 Dark" w:uiPriority="50"/>
+    <w:lsdException w:name="List Table 6 Colorful" w:uiPriority="51"/>
+    <w:lsdException w:name="List Table 7 Colorful" w:uiPriority="52"/>
+    <w:lsdException w:name="List Table 1 Light Accent 1" w:uiPriority="46"/>
+    <w:lsdException w:name="List Table 2 Accent 1" w:uiPriority="47"/>
+    <w:lsdException w:name="List Table 3 Accent 1" w:uiPriority="48"/>
+    <w:lsdException w:name="List Table 4 Accent 1" w:uiPriority="49"/>
+    <w:lsdException w:name="List Table 5 Dark Accent 1" w:uiPriority="50"/>
+    <w:lsdException w:name="List Table 6 Colorful Accent 1" w:uiPriority="51"/>
+    <w:lsdException w:name="List Table 7 Colorful Accent 1" w:uiPriority="52"/>
+    <w:lsdException w:name="List Table 1 Light Accent 2" w:uiPriority="46"/>
+    <w:lsdException w:name="List Table 2 Accent 2" w:uiPriority="47"/>
+    <w:lsdException w:name="List Table 3 Accent 2" w:uiPriority="48"/>
+    <w:lsdException w:name="List Table 4 Accent 2" w:uiPriority="49"/>
+    <w:lsdException w:name="List Table 5 Dark Accent 2" w:uiPriority="50"/>
+    <w:lsdException w:name="List Table 6 Colorful Accent 2" w:uiPriority="51"/>
+    <w:lsdException w:name="List Table 7 Colorful Accent 2" w:uiPriority="52"/>
+    <w:lsdException w:name="List Table 1 Light Accent 3" w:uiPriority="46"/>
+    <w:lsdException w:name="List Table 2 Accent 3" w:uiPriority="47"/>
+    <w:lsdException w:name="List Table 3 Accent 3" w:uiPriority="48"/>
+    <w:lsdException w:name="List Table 4 Accent 3" w:uiPriority="49"/>
+    <w:lsdException w:name="List Table 5 Dark Accent 3" w:uiPriority="50"/>
+    <w:lsdException w:name="List Table 6 Colorful Accent 3" w:uiPriority="51"/>
+    <w:lsdException w:name="List Table 7 Colorful Accent 3" w:uiPriority="52"/>
+    <w:lsdException w:name="List Table 1 Light Accent 4" w:uiPriority="46"/>
+    <w:lsdException w:name="List Table 2 Accent 4" w:uiPriority="47"/>
+    <w:lsdException w:name="List Table 3 Accent 4" w:uiPriority="48"/>
+    <w:lsdException w:name="List Table 4 Accent 4" w:uiPriority="49"/>
+    <w:lsdException w:name="List Table 5 Dark Accent 4" w:uiPriority="50"/>
+    <w:lsdException w:name="List Table 6 Colorful Accent 4" w:uiPriority="51"/>
+    <w:lsdException w:name="List Table 7 Colorful Accent 4" w:uiPriority="52"/>
+    <w:lsdException w:name="List Table 1 Light Accent 5" w:uiPriority="46"/>
+    <w:lsdException w:name="List Table 2 Accent 5" w:uiPriority="47"/>
+    <w:lsdException w:name="List Table 3 Accent 5" w:uiPriority="48"/>
+    <w:lsdException w:name="List Table 4 Accent 5" w:uiPriority="49"/>
+    <w:lsdException w:name="List Table 5 Dark Accent 5" w:uiPriority="50"/>
+    <w:lsdException w:name="List Table 6 Colorful Accent 5" w:uiPriority="51"/>
+    <w:lsdException w:name="List Table 7 Colorful Accent 5" w:uiPriority="52"/>
+    <w:lsdException w:name="List Table 1 Light Accent 6" w:uiPriority="46"/>
+    <w:lsdException w:name="List Table 2 Accent 6" w:uiPriority="47"/>
+    <w:lsdException w:name="List Table 3 Accent 6" w:uiPriority="48"/>
+    <w:lsdException w:name="List Table 4 Accent 6" w:uiPriority="49"/>
+    <w:lsdException w:name="List Table 5 Dark Accent 6" w:uiPriority="50"/>
+    <w:lsdException w:name="List Table 6 Colorful Accent 6" w:uiPriority="51"/>
+    <w:lsdException w:name="List Table 7 Colorful Accent 6" w:uiPriority="52"/>
+    <w:lsdException w:name="Mention" w:semiHidden="1" w:unhideWhenUsed="1"/>
+    <w:lsdException w:name="Smart Hyperlink" w:semiHidden="1" w:unhideWhenUsed="1"/>
+    <w:lsdException w:name="Hashtag" w:semiHidden="1" w:unhideWhenUsed="1"/>
+    <w:lsdException w:name="Unresolved Mention" w:semiHidden="1" w:unhideWhenUsed="1"/>
+    <w:lsdException w:name="Smart Link" w:semiHidden="1" w:unhideWhenUsed="1"/>
   </w:latentStyles>
   <w:style w:type="paragraph" w:default="1" w:styleId="Normalny">
     <w:name w:val="Normal"/>
@@ -6687,8 +7574,8 @@
       <w:lang w:val="en-US" w:eastAsia="de-DE" w:bidi="en-US"/>
     </w:rPr>
   </w:style>
-  <w:style w:type="table" w:customStyle="1" w:styleId="PlainTable4">
-    <w:name w:val="Plain Table 4"/>
+  <w:style w:type="table" w:customStyle="1" w:styleId="Zwykatabela41">
+    <w:name w:val="Zwykła tabela 41"/>
     <w:basedOn w:val="Standardowy"/>
     <w:uiPriority w:val="44"/>
     <w:rsid w:val="0067520A"/>
@@ -6698,609 +7585,6 @@
     <w:tblPr>
       <w:tblStyleRowBandSize w:val="1"/>
       <w:tblStyleColBandSize w:val="1"/>
-      <w:tblInd w:w="0" w:type="dxa"/>
-      <w:tblCellMar>
-        <w:top w:w="0" w:type="dxa"/>
-        <w:left w:w="108" w:type="dxa"/>
-        <w:bottom w:w="0" w:type="dxa"/>
-        <w:right w:w="108" w:type="dxa"/>
-      </w:tblCellMar>
-    </w:tblPr>
-    <w:tblStylePr w:type="firstRow">
-      <w:rPr>
-        <w:b/>
-        <w:bCs/>
-      </w:rPr>
-    </w:tblStylePr>
-    <w:tblStylePr w:type="lastRow">
-      <w:rPr>
-        <w:b/>
-        <w:bCs/>
-      </w:rPr>
-    </w:tblStylePr>
-    <w:tblStylePr w:type="firstCol">
-      <w:rPr>
-        <w:b/>
-        <w:bCs/>
-      </w:rPr>
-    </w:tblStylePr>
-    <w:tblStylePr w:type="lastCol">
-      <w:rPr>
-        <w:b/>
-        <w:bCs/>
-      </w:rPr>
-    </w:tblStylePr>
-    <w:tblStylePr w:type="band1Vert">
-      <w:tblPr/>
-      <w:tcPr>
-        <w:shd w:val="clear" w:color="auto" w:fill="F2F2F2" w:themeFill="background1" w:themeFillShade="F2"/>
-      </w:tcPr>
-    </w:tblStylePr>
-    <w:tblStylePr w:type="band1Horz">
-      <w:tblPr/>
-      <w:tcPr>
-        <w:shd w:val="clear" w:color="auto" w:fill="F2F2F2" w:themeFill="background1" w:themeFillShade="F2"/>
-      </w:tcPr>
-    </w:tblStylePr>
-  </w:style>
-  <w:style w:type="paragraph" w:styleId="Akapitzlist">
-    <w:name w:val="List Paragraph"/>
-    <w:basedOn w:val="Normalny"/>
-    <w:uiPriority w:val="34"/>
-    <w:qFormat/>
-    <w:rsid w:val="00326AAB"/>
-    <w:pPr>
-      <w:ind w:left="720"/>
-      <w:contextualSpacing/>
-    </w:pPr>
-  </w:style>
-  <w:style w:type="paragraph" w:styleId="Tekstdymka">
-    <w:name w:val="Balloon Text"/>
-    <w:basedOn w:val="Normalny"/>
-    <w:link w:val="TekstdymkaZnak"/>
-    <w:uiPriority w:val="99"/>
-    <w:semiHidden/>
-    <w:unhideWhenUsed/>
-    <w:rsid w:val="002F4D44"/>
-    <w:pPr>
-      <w:spacing w:line="240" w:lineRule="auto"/>
-    </w:pPr>
-    <w:rPr>
-      <w:rFonts w:ascii="Tahoma" w:hAnsi="Tahoma" w:cs="Tahoma"/>
-      <w:sz w:val="16"/>
-      <w:szCs w:val="16"/>
-    </w:rPr>
-  </w:style>
-  <w:style w:type="character" w:customStyle="1" w:styleId="TekstdymkaZnak">
-    <w:name w:val="Tekst dymka Znak"/>
-    <w:basedOn w:val="Domylnaczcionkaakapitu"/>
-    <w:link w:val="Tekstdymka"/>
-    <w:uiPriority w:val="99"/>
-    <w:semiHidden/>
-    <w:rsid w:val="002F4D44"/>
-    <w:rPr>
-      <w:rFonts w:ascii="Tahoma" w:eastAsia="SimSun" w:hAnsi="Tahoma" w:cs="Tahoma"/>
-      <w:noProof/>
-      <w:color w:val="000000"/>
-      <w:sz w:val="16"/>
-      <w:szCs w:val="16"/>
-      <w:lang w:val="en-US" w:eastAsia="zh-CN"/>
-    </w:rPr>
-  </w:style>
-</w:styles>
-</file>
-
-<file path=word/stylesWithEffects.xml><?xml version="1.0" encoding="utf-8"?>
-<w:styles xmlns:wpc="http://schemas.microsoft.com/office/word/2010/wordprocessingCanvas" xmlns:mc="http://schemas.openxmlformats.org/markup-compatibility/2006" xmlns:o="urn:schemas-microsoft-com:office:office" xmlns:r="http://schemas.openxmlformats.org/officeDocument/2006/relationships" xmlns:m="http://schemas.openxmlformats.org/officeDocument/2006/math" xmlns:v="urn:schemas-microsoft-com:vml" xmlns:wp14="http://schemas.microsoft.com/office/word/2010/wordprocessingDrawing" xmlns:wp="http://schemas.openxmlformats.org/drawingml/2006/wordprocessingDrawing" xmlns:w10="urn:schemas-microsoft-com:office:word" xmlns:w="http://schemas.openxmlformats.org/wordprocessingml/2006/main" xmlns:w14="http://schemas.microsoft.com/office/word/2010/wordml" xmlns:wpg="http://schemas.microsoft.com/office/word/2010/wordprocessingGroup" xmlns:wpi="http://schemas.microsoft.com/office/word/2010/wordprocessingInk" xmlns:wne="http://schemas.microsoft.com/office/word/2006/wordml" xmlns:wps="http://schemas.microsoft.com/office/word/2010/wordprocessingShape" mc:Ignorable="w14 wp14">
-  <w:docDefaults>
-    <w:rPrDefault>
-      <w:rPr>
-        <w:rFonts w:asciiTheme="minorHAnsi" w:eastAsiaTheme="minorHAnsi" w:hAnsiTheme="minorHAnsi" w:cstheme="minorBidi"/>
-        <w:sz w:val="22"/>
-        <w:szCs w:val="22"/>
-        <w:lang w:val="pl-PL" w:eastAsia="en-US" w:bidi="ar-SA"/>
-      </w:rPr>
-    </w:rPrDefault>
-    <w:pPrDefault>
-      <w:pPr>
-        <w:spacing w:after="160" w:line="259" w:lineRule="auto"/>
-      </w:pPr>
-    </w:pPrDefault>
-  </w:docDefaults>
-  <w:latentStyles w:defLockedState="0" w:defUIPriority="99" w:defSemiHidden="1" w:defUnhideWhenUsed="1" w:defQFormat="0" w:count="267">
-    <w:lsdException w:name="Normal" w:semiHidden="0" w:uiPriority="0" w:unhideWhenUsed="0" w:qFormat="1"/>
-    <w:lsdException w:name="heading 1" w:semiHidden="0" w:uiPriority="9" w:unhideWhenUsed="0" w:qFormat="1"/>
-    <w:lsdException w:name="heading 2" w:uiPriority="9" w:qFormat="1"/>
-    <w:lsdException w:name="heading 3" w:uiPriority="9" w:qFormat="1"/>
-    <w:lsdException w:name="heading 4" w:uiPriority="9" w:qFormat="1"/>
-    <w:lsdException w:name="heading 5" w:uiPriority="9" w:qFormat="1"/>
-    <w:lsdException w:name="heading 6" w:uiPriority="9" w:qFormat="1"/>
-    <w:lsdException w:name="heading 7" w:uiPriority="9" w:qFormat="1"/>
-    <w:lsdException w:name="heading 8" w:uiPriority="9" w:qFormat="1"/>
-    <w:lsdException w:name="heading 9" w:uiPriority="9" w:qFormat="1"/>
-    <w:lsdException w:name="toc 1" w:uiPriority="39"/>
-    <w:lsdException w:name="toc 2" w:uiPriority="39"/>
-    <w:lsdException w:name="toc 3" w:uiPriority="39"/>
-    <w:lsdException w:name="toc 4" w:uiPriority="39"/>
-    <w:lsdException w:name="toc 5" w:uiPriority="39"/>
-    <w:lsdException w:name="toc 6" w:uiPriority="39"/>
-    <w:lsdException w:name="toc 7" w:uiPriority="39"/>
-    <w:lsdException w:name="toc 8" w:uiPriority="39"/>
-    <w:lsdException w:name="toc 9" w:uiPriority="39"/>
-    <w:lsdException w:name="caption" w:uiPriority="35" w:qFormat="1"/>
-    <w:lsdException w:name="Title" w:semiHidden="0" w:uiPriority="10" w:unhideWhenUsed="0" w:qFormat="1"/>
-    <w:lsdException w:name="Default Paragraph Font" w:uiPriority="1"/>
-    <w:lsdException w:name="Subtitle" w:semiHidden="0" w:uiPriority="11" w:unhideWhenUsed="0" w:qFormat="1"/>
-    <w:lsdException w:name="Strong" w:semiHidden="0" w:uiPriority="22" w:unhideWhenUsed="0" w:qFormat="1"/>
-    <w:lsdException w:name="Emphasis" w:semiHidden="0" w:uiPriority="20" w:unhideWhenUsed="0" w:qFormat="1"/>
-    <w:lsdException w:name="Table Grid" w:semiHidden="0" w:uiPriority="39" w:unhideWhenUsed="0"/>
-    <w:lsdException w:name="Placeholder Text" w:unhideWhenUsed="0"/>
-    <w:lsdException w:name="No Spacing" w:semiHidden="0" w:uiPriority="1" w:unhideWhenUsed="0" w:qFormat="1"/>
-    <w:lsdException w:name="Light Shading" w:semiHidden="0" w:uiPriority="60" w:unhideWhenUsed="0"/>
-    <w:lsdException w:name="Light List" w:semiHidden="0" w:uiPriority="61" w:unhideWhenUsed="0"/>
-    <w:lsdException w:name="Light Grid" w:semiHidden="0" w:uiPriority="62" w:unhideWhenUsed="0"/>
-    <w:lsdException w:name="Medium Shading 1" w:semiHidden="0" w:uiPriority="63" w:unhideWhenUsed="0"/>
-    <w:lsdException w:name="Medium Shading 2" w:semiHidden="0" w:uiPriority="64" w:unhideWhenUsed="0"/>
-    <w:lsdException w:name="Medium List 1" w:semiHidden="0" w:uiPriority="65" w:unhideWhenUsed="0"/>
-    <w:lsdException w:name="Medium List 2" w:semiHidden="0" w:uiPriority="66" w:unhideWhenUsed="0"/>
-    <w:lsdException w:name="Medium Grid 1" w:semiHidden="0" w:uiPriority="67" w:unhideWhenUsed="0"/>
-    <w:lsdException w:name="Medium Grid 2" w:semiHidden="0" w:uiPriority="68" w:unhideWhenUsed="0"/>
-    <w:lsdException w:name="Medium Grid 3" w:semiHidden="0" w:uiPriority="69" w:unhideWhenUsed="0"/>
-    <w:lsdException w:name="Dark List" w:semiHidden="0" w:uiPriority="70" w:unhideWhenUsed="0"/>
-    <w:lsdException w:name="Colorful Shading" w:semiHidden="0" w:uiPriority="71" w:unhideWhenUsed="0"/>
-    <w:lsdException w:name="Colorful List" w:semiHidden="0" w:uiPriority="72" w:unhideWhenUsed="0"/>
-    <w:lsdException w:name="Colorful Grid" w:semiHidden="0" w:uiPriority="73" w:unhideWhenUsed="0"/>
-    <w:lsdException w:name="Light Shading Accent 1" w:semiHidden="0" w:uiPriority="60" w:unhideWhenUsed="0"/>
-    <w:lsdException w:name="Light List Accent 1" w:semiHidden="0" w:uiPriority="61" w:unhideWhenUsed="0"/>
-    <w:lsdException w:name="Light Grid Accent 1" w:semiHidden="0" w:uiPriority="62" w:unhideWhenUsed="0"/>
-    <w:lsdException w:name="Medium Shading 1 Accent 1" w:semiHidden="0" w:uiPriority="63" w:unhideWhenUsed="0"/>
-    <w:lsdException w:name="Medium Shading 2 Accent 1" w:semiHidden="0" w:uiPriority="64" w:unhideWhenUsed="0"/>
-    <w:lsdException w:name="Medium List 1 Accent 1" w:semiHidden="0" w:uiPriority="65" w:unhideWhenUsed="0"/>
-    <w:lsdException w:name="Revision" w:unhideWhenUsed="0"/>
-    <w:lsdException w:name="List Paragraph" w:semiHidden="0" w:uiPriority="34" w:unhideWhenUsed="0" w:qFormat="1"/>
-    <w:lsdException w:name="Quote" w:semiHidden="0" w:uiPriority="29" w:unhideWhenUsed="0" w:qFormat="1"/>
-    <w:lsdException w:name="Intense Quote" w:semiHidden="0" w:uiPriority="30" w:unhideWhenUsed="0" w:qFormat="1"/>
-    <w:lsdException w:name="Medium List 2 Accent 1" w:semiHidden="0" w:uiPriority="66" w:unhideWhenUsed="0"/>
-    <w:lsdException w:name="Medium Grid 1 Accent 1" w:semiHidden="0" w:uiPriority="67" w:unhideWhenUsed="0"/>
-    <w:lsdException w:name="Medium Grid 2 Accent 1" w:semiHidden="0" w:uiPriority="68" w:unhideWhenUsed="0"/>
-    <w:lsdException w:name="Medium Grid 3 Accent 1" w:semiHidden="0" w:uiPriority="69" w:unhideWhenUsed="0"/>
-    <w:lsdException w:name="Dark List Accent 1" w:semiHidden="0" w:uiPriority="70" w:unhideWhenUsed="0"/>
-    <w:lsdException w:name="Colorful Shading Accent 1" w:semiHidden="0" w:uiPriority="71" w:unhideWhenUsed="0"/>
-    <w:lsdException w:name="Colorful List Accent 1" w:semiHidden="0" w:uiPriority="72" w:unhideWhenUsed="0"/>
-    <w:lsdException w:name="Colorful Grid Accent 1" w:semiHidden="0" w:uiPriority="73" w:unhideWhenUsed="0"/>
-    <w:lsdException w:name="Light Shading Accent 2" w:semiHidden="0" w:uiPriority="60" w:unhideWhenUsed="0"/>
-    <w:lsdException w:name="Light List Accent 2" w:semiHidden="0" w:uiPriority="61" w:unhideWhenUsed="0"/>
-    <w:lsdException w:name="Light Grid Accent 2" w:semiHidden="0" w:uiPriority="62" w:unhideWhenUsed="0"/>
-    <w:lsdException w:name="Medium Shading 1 Accent 2" w:semiHidden="0" w:uiPriority="63" w:unhideWhenUsed="0"/>
-    <w:lsdException w:name="Medium Shading 2 Accent 2" w:semiHidden="0" w:uiPriority="64" w:unhideWhenUsed="0"/>
-    <w:lsdException w:name="Medium List 1 Accent 2" w:semiHidden="0" w:uiPriority="65" w:unhideWhenUsed="0"/>
-    <w:lsdException w:name="Medium List 2 Accent 2" w:semiHidden="0" w:uiPriority="66" w:unhideWhenUsed="0"/>
-    <w:lsdException w:name="Medium Grid 1 Accent 2" w:semiHidden="0" w:uiPriority="67" w:unhideWhenUsed="0"/>
-    <w:lsdException w:name="Medium Grid 2 Accent 2" w:semiHidden="0" w:uiPriority="68" w:unhideWhenUsed="0"/>
-    <w:lsdException w:name="Medium Grid 3 Accent 2" w:semiHidden="0" w:uiPriority="69" w:unhideWhenUsed="0"/>
-    <w:lsdException w:name="Dark List Accent 2" w:semiHidden="0" w:uiPriority="70" w:unhideWhenUsed="0"/>
-    <w:lsdException w:name="Colorful Shading Accent 2" w:semiHidden="0" w:uiPriority="71" w:unhideWhenUsed="0"/>
-    <w:lsdException w:name="Colorful List Accent 2" w:semiHidden="0" w:uiPriority="72" w:unhideWhenUsed="0"/>
-    <w:lsdException w:name="Colorful Grid Accent 2" w:semiHidden="0" w:uiPriority="73" w:unhideWhenUsed="0"/>
-    <w:lsdException w:name="Light Shading Accent 3" w:semiHidden="0" w:uiPriority="60" w:unhideWhenUsed="0"/>
-    <w:lsdException w:name="Light List Accent 3" w:semiHidden="0" w:uiPriority="61" w:unhideWhenUsed="0"/>
-    <w:lsdException w:name="Light Grid Accent 3" w:semiHidden="0" w:uiPriority="62" w:unhideWhenUsed="0"/>
-    <w:lsdException w:name="Medium Shading 1 Accent 3" w:semiHidden="0" w:uiPriority="63" w:unhideWhenUsed="0"/>
-    <w:lsdException w:name="Medium Shading 2 Accent 3" w:semiHidden="0" w:uiPriority="64" w:unhideWhenUsed="0"/>
-    <w:lsdException w:name="Medium List 1 Accent 3" w:semiHidden="0" w:uiPriority="65" w:unhideWhenUsed="0"/>
-    <w:lsdException w:name="Medium List 2 Accent 3" w:semiHidden="0" w:uiPriority="66" w:unhideWhenUsed="0"/>
-    <w:lsdException w:name="Medium Grid 1 Accent 3" w:semiHidden="0" w:uiPriority="67" w:unhideWhenUsed="0"/>
-    <w:lsdException w:name="Medium Grid 2 Accent 3" w:semiHidden="0" w:uiPriority="68" w:unhideWhenUsed="0"/>
-    <w:lsdException w:name="Medium Grid 3 Accent 3" w:semiHidden="0" w:uiPriority="69" w:unhideWhenUsed="0"/>
-    <w:lsdException w:name="Dark List Accent 3" w:semiHidden="0" w:uiPriority="70" w:unhideWhenUsed="0"/>
-    <w:lsdException w:name="Colorful Shading Accent 3" w:semiHidden="0" w:uiPriority="71" w:unhideWhenUsed="0"/>
-    <w:lsdException w:name="Colorful List Accent 3" w:semiHidden="0" w:uiPriority="72" w:unhideWhenUsed="0"/>
-    <w:lsdException w:name="Colorful Grid Accent 3" w:semiHidden="0" w:uiPriority="73" w:unhideWhenUsed="0"/>
-    <w:lsdException w:name="Light Shading Accent 4" w:semiHidden="0" w:uiPriority="60" w:unhideWhenUsed="0"/>
-    <w:lsdException w:name="Light List Accent 4" w:semiHidden="0" w:uiPriority="61" w:unhideWhenUsed="0"/>
-    <w:lsdException w:name="Light Grid Accent 4" w:semiHidden="0" w:uiPriority="62" w:unhideWhenUsed="0"/>
-    <w:lsdException w:name="Medium Shading 1 Accent 4" w:semiHidden="0" w:uiPriority="63" w:unhideWhenUsed="0"/>
-    <w:lsdException w:name="Medium Shading 2 Accent 4" w:semiHidden="0" w:uiPriority="64" w:unhideWhenUsed="0"/>
-    <w:lsdException w:name="Medium List 1 Accent 4" w:semiHidden="0" w:uiPriority="65" w:unhideWhenUsed="0"/>
-    <w:lsdException w:name="Medium List 2 Accent 4" w:semiHidden="0" w:uiPriority="66" w:unhideWhenUsed="0"/>
-    <w:lsdException w:name="Medium Grid 1 Accent 4" w:semiHidden="0" w:uiPriority="67" w:unhideWhenUsed="0"/>
-    <w:lsdException w:name="Medium Grid 2 Accent 4" w:semiHidden="0" w:uiPriority="68" w:unhideWhenUsed="0"/>
-    <w:lsdException w:name="Medium Grid 3 Accent 4" w:semiHidden="0" w:uiPriority="69" w:unhideWhenUsed="0"/>
-    <w:lsdException w:name="Dark List Accent 4" w:semiHidden="0" w:uiPriority="70" w:unhideWhenUsed="0"/>
-    <w:lsdException w:name="Colorful Shading Accent 4" w:semiHidden="0" w:uiPriority="71" w:unhideWhenUsed="0"/>
-    <w:lsdException w:name="Colorful List Accent 4" w:semiHidden="0" w:uiPriority="72" w:unhideWhenUsed="0"/>
-    <w:lsdException w:name="Colorful Grid Accent 4" w:semiHidden="0" w:uiPriority="73" w:unhideWhenUsed="0"/>
-    <w:lsdException w:name="Light Shading Accent 5" w:semiHidden="0" w:uiPriority="60" w:unhideWhenUsed="0"/>
-    <w:lsdException w:name="Light List Accent 5" w:semiHidden="0" w:uiPriority="61" w:unhideWhenUsed="0"/>
-    <w:lsdException w:name="Light Grid Accent 5" w:semiHidden="0" w:uiPriority="62" w:unhideWhenUsed="0"/>
-    <w:lsdException w:name="Medium Shading 1 Accent 5" w:semiHidden="0" w:uiPriority="63" w:unhideWhenUsed="0"/>
-    <w:lsdException w:name="Medium Shading 2 Accent 5" w:semiHidden="0" w:uiPriority="64" w:unhideWhenUsed="0"/>
-    <w:lsdException w:name="Medium List 1 Accent 5" w:semiHidden="0" w:uiPriority="65" w:unhideWhenUsed="0"/>
-    <w:lsdException w:name="Medium List 2 Accent 5" w:semiHidden="0" w:uiPriority="66" w:unhideWhenUsed="0"/>
-    <w:lsdException w:name="Medium Grid 1 Accent 5" w:semiHidden="0" w:uiPriority="67" w:unhideWhenUsed="0"/>
-    <w:lsdException w:name="Medium Grid 2 Accent 5" w:semiHidden="0" w:uiPriority="68" w:unhideWhenUsed="0"/>
-    <w:lsdException w:name="Medium Grid 3 Accent 5" w:semiHidden="0" w:uiPriority="69" w:unhideWhenUsed="0"/>
-    <w:lsdException w:name="Dark List Accent 5" w:semiHidden="0" w:uiPriority="70" w:unhideWhenUsed="0"/>
-    <w:lsdException w:name="Colorful Shading Accent 5" w:semiHidden="0" w:uiPriority="71" w:unhideWhenUsed="0"/>
-    <w:lsdException w:name="Colorful List Accent 5" w:semiHidden="0" w:uiPriority="72" w:unhideWhenUsed="0"/>
-    <w:lsdException w:name="Colorful Grid Accent 5" w:semiHidden="0" w:uiPriority="73" w:unhideWhenUsed="0"/>
-    <w:lsdException w:name="Light Shading Accent 6" w:semiHidden="0" w:uiPriority="60" w:unhideWhenUsed="0"/>
-    <w:lsdException w:name="Light List Accent 6" w:semiHidden="0" w:uiPriority="61" w:unhideWhenUsed="0"/>
-    <w:lsdException w:name="Light Grid Accent 6" w:semiHidden="0" w:uiPriority="62" w:unhideWhenUsed="0"/>
-    <w:lsdException w:name="Medium Shading 1 Accent 6" w:semiHidden="0" w:uiPriority="63" w:unhideWhenUsed="0"/>
-    <w:lsdException w:name="Medium Shading 2 Accent 6" w:semiHidden="0" w:uiPriority="64" w:unhideWhenUsed="0"/>
-    <w:lsdException w:name="Medium List 1 Accent 6" w:semiHidden="0" w:uiPriority="65" w:unhideWhenUsed="0"/>
-    <w:lsdException w:name="Medium List 2 Accent 6" w:semiHidden="0" w:uiPriority="66" w:unhideWhenUsed="0"/>
-    <w:lsdException w:name="Medium Grid 1 Accent 6" w:semiHidden="0" w:uiPriority="67" w:unhideWhenUsed="0"/>
-    <w:lsdException w:name="Medium Grid 2 Accent 6" w:semiHidden="0" w:uiPriority="68" w:unhideWhenUsed="0"/>
-    <w:lsdException w:name="Medium Grid 3 Accent 6" w:semiHidden="0" w:uiPriority="69" w:unhideWhenUsed="0"/>
-    <w:lsdException w:name="Dark List Accent 6" w:semiHidden="0" w:uiPriority="70" w:unhideWhenUsed="0"/>
-    <w:lsdException w:name="Colorful Shading Accent 6" w:semiHidden="0" w:uiPriority="71" w:unhideWhenUsed="0"/>
-    <w:lsdException w:name="Colorful List Accent 6" w:semiHidden="0" w:uiPriority="72" w:unhideWhenUsed="0"/>
-    <w:lsdException w:name="Colorful Grid Accent 6" w:semiHidden="0" w:uiPriority="73" w:unhideWhenUsed="0"/>
-    <w:lsdException w:name="Subtle Emphasis" w:semiHidden="0" w:uiPriority="19" w:unhideWhenUsed="0" w:qFormat="1"/>
-    <w:lsdException w:name="Intense Emphasis" w:semiHidden="0" w:uiPriority="21" w:unhideWhenUsed="0" w:qFormat="1"/>
-    <w:lsdException w:name="Subtle Reference" w:semiHidden="0" w:uiPriority="31" w:unhideWhenUsed="0" w:qFormat="1"/>
-    <w:lsdException w:name="Intense Reference" w:semiHidden="0" w:uiPriority="32" w:unhideWhenUsed="0" w:qFormat="1"/>
-    <w:lsdException w:name="Book Title" w:semiHidden="0" w:uiPriority="33" w:unhideWhenUsed="0" w:qFormat="1"/>
-    <w:lsdException w:name="Bibliography" w:uiPriority="37"/>
-    <w:lsdException w:name="TOC Heading" w:uiPriority="39" w:qFormat="1"/>
-  </w:latentStyles>
-  <w:style w:type="paragraph" w:default="1" w:styleId="Normalny">
-    <w:name w:val="Normal"/>
-    <w:qFormat/>
-    <w:rsid w:val="00554DC2"/>
-    <w:pPr>
-      <w:spacing w:after="0" w:line="260" w:lineRule="atLeast"/>
-      <w:jc w:val="both"/>
-    </w:pPr>
-    <w:rPr>
-      <w:rFonts w:ascii="Palatino Linotype" w:eastAsia="SimSun" w:hAnsi="Palatino Linotype" w:cs="Times New Roman"/>
-      <w:noProof/>
-      <w:color w:val="000000"/>
-      <w:szCs w:val="20"/>
-      <w:lang w:val="en-US" w:eastAsia="zh-CN"/>
-    </w:rPr>
-  </w:style>
-  <w:style w:type="paragraph" w:styleId="Nagwek1">
-    <w:name w:val="heading 1"/>
-    <w:basedOn w:val="Normalny"/>
-    <w:next w:val="Normalny"/>
-    <w:link w:val="Nagwek1Znak"/>
-    <w:uiPriority w:val="9"/>
-    <w:qFormat/>
-    <w:rsid w:val="00534771"/>
-    <w:pPr>
-      <w:keepNext/>
-      <w:keepLines/>
-      <w:spacing w:before="240" w:after="120"/>
-      <w:outlineLvl w:val="0"/>
-    </w:pPr>
-    <w:rPr>
-      <w:rFonts w:eastAsiaTheme="majorEastAsia" w:cstheme="majorBidi"/>
-      <w:color w:val="000000" w:themeColor="text1"/>
-      <w:sz w:val="32"/>
-      <w:szCs w:val="32"/>
-    </w:rPr>
-  </w:style>
-  <w:style w:type="paragraph" w:styleId="Nagwek2">
-    <w:name w:val="heading 2"/>
-    <w:basedOn w:val="Normalny"/>
-    <w:next w:val="Normalny"/>
-    <w:link w:val="Nagwek2Znak"/>
-    <w:uiPriority w:val="9"/>
-    <w:unhideWhenUsed/>
-    <w:qFormat/>
-    <w:rsid w:val="00125E93"/>
-    <w:pPr>
-      <w:keepNext/>
-      <w:keepLines/>
-      <w:spacing w:before="60" w:after="60"/>
-      <w:outlineLvl w:val="1"/>
-    </w:pPr>
-    <w:rPr>
-      <w:rFonts w:eastAsiaTheme="majorEastAsia" w:cstheme="majorBidi"/>
-      <w:color w:val="auto"/>
-      <w:sz w:val="26"/>
-      <w:szCs w:val="26"/>
-    </w:rPr>
-  </w:style>
-  <w:style w:type="character" w:default="1" w:styleId="Domylnaczcionkaakapitu">
-    <w:name w:val="Default Paragraph Font"/>
-    <w:uiPriority w:val="1"/>
-    <w:semiHidden/>
-    <w:unhideWhenUsed/>
-  </w:style>
-  <w:style w:type="table" w:default="1" w:styleId="Standardowy">
-    <w:name w:val="Normal Table"/>
-    <w:uiPriority w:val="99"/>
-    <w:semiHidden/>
-    <w:unhideWhenUsed/>
-    <w:tblPr>
-      <w:tblInd w:w="0" w:type="dxa"/>
-      <w:tblCellMar>
-        <w:top w:w="0" w:type="dxa"/>
-        <w:left w:w="108" w:type="dxa"/>
-        <w:bottom w:w="0" w:type="dxa"/>
-        <w:right w:w="108" w:type="dxa"/>
-      </w:tblCellMar>
-    </w:tblPr>
-  </w:style>
-  <w:style w:type="numbering" w:default="1" w:styleId="Bezlisty">
-    <w:name w:val="No List"/>
-    <w:uiPriority w:val="99"/>
-    <w:semiHidden/>
-    <w:unhideWhenUsed/>
-  </w:style>
-  <w:style w:type="paragraph" w:customStyle="1" w:styleId="MDPI42tablebody">
-    <w:name w:val="MDPI_4.2_table_body"/>
-    <w:qFormat/>
-    <w:rsid w:val="005E0CFD"/>
-    <w:pPr>
-      <w:adjustRightInd w:val="0"/>
-      <w:snapToGrid w:val="0"/>
-      <w:spacing w:after="0" w:line="260" w:lineRule="atLeast"/>
-      <w:jc w:val="center"/>
-    </w:pPr>
-    <w:rPr>
-      <w:rFonts w:ascii="Palatino Linotype" w:eastAsia="Times New Roman" w:hAnsi="Palatino Linotype" w:cs="Times New Roman"/>
-      <w:snapToGrid w:val="0"/>
-      <w:color w:val="000000"/>
-      <w:sz w:val="20"/>
-      <w:szCs w:val="20"/>
-      <w:lang w:val="en-US" w:eastAsia="de-DE" w:bidi="en-US"/>
-    </w:rPr>
-  </w:style>
-  <w:style w:type="paragraph" w:customStyle="1" w:styleId="Tytuefektu">
-    <w:name w:val="Tytuł efektu"/>
-    <w:next w:val="Normalny"/>
-    <w:qFormat/>
-    <w:rsid w:val="00D232BF"/>
-    <w:pPr>
-      <w:adjustRightInd w:val="0"/>
-      <w:snapToGrid w:val="0"/>
-      <w:spacing w:before="240" w:after="240" w:line="240" w:lineRule="atLeast"/>
-    </w:pPr>
-    <w:rPr>
-      <w:rFonts w:ascii="Palatino Linotype" w:eastAsia="Times New Roman" w:hAnsi="Palatino Linotype" w:cs="Times New Roman"/>
-      <w:b/>
-      <w:snapToGrid w:val="0"/>
-      <w:color w:val="000000"/>
-      <w:sz w:val="40"/>
-      <w:szCs w:val="20"/>
-      <w:lang w:val="en-US" w:eastAsia="de-DE" w:bidi="en-US"/>
-    </w:rPr>
-  </w:style>
-  <w:style w:type="paragraph" w:styleId="Tytu">
-    <w:name w:val="Title"/>
-    <w:basedOn w:val="Normalny"/>
-    <w:next w:val="Normalny"/>
-    <w:link w:val="TytuZnak"/>
-    <w:uiPriority w:val="10"/>
-    <w:qFormat/>
-    <w:rsid w:val="00B84167"/>
-    <w:pPr>
-      <w:spacing w:line="240" w:lineRule="auto"/>
-      <w:contextualSpacing/>
-    </w:pPr>
-    <w:rPr>
-      <w:rFonts w:eastAsiaTheme="majorEastAsia" w:cstheme="majorBidi"/>
-      <w:color w:val="auto"/>
-      <w:spacing w:val="-10"/>
-      <w:kern w:val="28"/>
-      <w:sz w:val="36"/>
-      <w:szCs w:val="56"/>
-    </w:rPr>
-  </w:style>
-  <w:style w:type="character" w:customStyle="1" w:styleId="TytuZnak">
-    <w:name w:val="Tytuł Znak"/>
-    <w:basedOn w:val="Domylnaczcionkaakapitu"/>
-    <w:link w:val="Tytu"/>
-    <w:uiPriority w:val="10"/>
-    <w:rsid w:val="00B84167"/>
-    <w:rPr>
-      <w:rFonts w:ascii="Palatino Linotype" w:eastAsiaTheme="majorEastAsia" w:hAnsi="Palatino Linotype" w:cstheme="majorBidi"/>
-      <w:noProof/>
-      <w:spacing w:val="-10"/>
-      <w:kern w:val="28"/>
-      <w:sz w:val="36"/>
-      <w:szCs w:val="56"/>
-      <w:lang w:val="en-US" w:eastAsia="zh-CN"/>
-    </w:rPr>
-  </w:style>
-  <w:style w:type="paragraph" w:styleId="Nagwek">
-    <w:name w:val="header"/>
-    <w:basedOn w:val="Normalny"/>
-    <w:link w:val="NagwekZnak"/>
-    <w:uiPriority w:val="99"/>
-    <w:unhideWhenUsed/>
-    <w:rsid w:val="00901AD2"/>
-    <w:pPr>
-      <w:tabs>
-        <w:tab w:val="center" w:pos="4536"/>
-        <w:tab w:val="right" w:pos="9072"/>
-      </w:tabs>
-      <w:spacing w:line="240" w:lineRule="auto"/>
-    </w:pPr>
-  </w:style>
-  <w:style w:type="character" w:customStyle="1" w:styleId="NagwekZnak">
-    <w:name w:val="Nagłówek Znak"/>
-    <w:basedOn w:val="Domylnaczcionkaakapitu"/>
-    <w:link w:val="Nagwek"/>
-    <w:uiPriority w:val="99"/>
-    <w:rsid w:val="00901AD2"/>
-    <w:rPr>
-      <w:rFonts w:ascii="Palatino Linotype" w:eastAsia="SimSun" w:hAnsi="Palatino Linotype" w:cs="Times New Roman"/>
-      <w:noProof/>
-      <w:color w:val="000000"/>
-      <w:sz w:val="20"/>
-      <w:szCs w:val="20"/>
-      <w:lang w:val="en-US" w:eastAsia="zh-CN"/>
-    </w:rPr>
-  </w:style>
-  <w:style w:type="paragraph" w:styleId="Stopka">
-    <w:name w:val="footer"/>
-    <w:basedOn w:val="Normalny"/>
-    <w:link w:val="StopkaZnak"/>
-    <w:uiPriority w:val="99"/>
-    <w:unhideWhenUsed/>
-    <w:rsid w:val="00901AD2"/>
-    <w:pPr>
-      <w:tabs>
-        <w:tab w:val="center" w:pos="4536"/>
-        <w:tab w:val="right" w:pos="9072"/>
-      </w:tabs>
-      <w:spacing w:line="240" w:lineRule="auto"/>
-    </w:pPr>
-  </w:style>
-  <w:style w:type="character" w:customStyle="1" w:styleId="StopkaZnak">
-    <w:name w:val="Stopka Znak"/>
-    <w:basedOn w:val="Domylnaczcionkaakapitu"/>
-    <w:link w:val="Stopka"/>
-    <w:uiPriority w:val="99"/>
-    <w:rsid w:val="00901AD2"/>
-    <w:rPr>
-      <w:rFonts w:ascii="Palatino Linotype" w:eastAsia="SimSun" w:hAnsi="Palatino Linotype" w:cs="Times New Roman"/>
-      <w:noProof/>
-      <w:color w:val="000000"/>
-      <w:sz w:val="20"/>
-      <w:szCs w:val="20"/>
-      <w:lang w:val="en-US" w:eastAsia="zh-CN"/>
-    </w:rPr>
-  </w:style>
-  <w:style w:type="paragraph" w:customStyle="1" w:styleId="Zespprojektowy">
-    <w:name w:val="Zespół projektowy"/>
-    <w:basedOn w:val="Normalny"/>
-    <w:link w:val="ZespprojektowyZnak"/>
-    <w:qFormat/>
-    <w:rsid w:val="00623048"/>
-    <w:pPr>
-      <w:spacing w:after="240"/>
-    </w:pPr>
-  </w:style>
-  <w:style w:type="character" w:customStyle="1" w:styleId="Nagwek1Znak">
-    <w:name w:val="Nagłówek 1 Znak"/>
-    <w:basedOn w:val="Domylnaczcionkaakapitu"/>
-    <w:link w:val="Nagwek1"/>
-    <w:uiPriority w:val="9"/>
-    <w:rsid w:val="00534771"/>
-    <w:rPr>
-      <w:rFonts w:ascii="Palatino Linotype" w:eastAsiaTheme="majorEastAsia" w:hAnsi="Palatino Linotype" w:cstheme="majorBidi"/>
-      <w:noProof/>
-      <w:color w:val="000000" w:themeColor="text1"/>
-      <w:sz w:val="32"/>
-      <w:szCs w:val="32"/>
-      <w:lang w:val="en-US" w:eastAsia="zh-CN"/>
-    </w:rPr>
-  </w:style>
-  <w:style w:type="character" w:customStyle="1" w:styleId="ZespprojektowyZnak">
-    <w:name w:val="Zespół projektowy Znak"/>
-    <w:basedOn w:val="Domylnaczcionkaakapitu"/>
-    <w:link w:val="Zespprojektowy"/>
-    <w:rsid w:val="00623048"/>
-    <w:rPr>
-      <w:rFonts w:ascii="Palatino Linotype" w:eastAsia="SimSun" w:hAnsi="Palatino Linotype" w:cs="Times New Roman"/>
-      <w:noProof/>
-      <w:color w:val="000000"/>
-      <w:szCs w:val="20"/>
-      <w:lang w:val="en-US" w:eastAsia="zh-CN"/>
-    </w:rPr>
-  </w:style>
-  <w:style w:type="paragraph" w:customStyle="1" w:styleId="tekstopisu">
-    <w:name w:val="tekst opisu"/>
-    <w:basedOn w:val="Normalny"/>
-    <w:link w:val="tekstopisuZnak"/>
-    <w:qFormat/>
-    <w:rsid w:val="00502C90"/>
-    <w:pPr>
-      <w:ind w:firstLine="425"/>
-    </w:pPr>
-    <w:rPr>
-      <w:lang w:val="pl-PL" w:eastAsia="de-DE" w:bidi="en-US"/>
-    </w:rPr>
-  </w:style>
-  <w:style w:type="character" w:customStyle="1" w:styleId="Nagwek2Znak">
-    <w:name w:val="Nagłówek 2 Znak"/>
-    <w:basedOn w:val="Domylnaczcionkaakapitu"/>
-    <w:link w:val="Nagwek2"/>
-    <w:uiPriority w:val="9"/>
-    <w:rsid w:val="00125E93"/>
-    <w:rPr>
-      <w:rFonts w:ascii="Palatino Linotype" w:eastAsiaTheme="majorEastAsia" w:hAnsi="Palatino Linotype" w:cstheme="majorBidi"/>
-      <w:noProof/>
-      <w:sz w:val="26"/>
-      <w:szCs w:val="26"/>
-      <w:lang w:val="en-US" w:eastAsia="zh-CN"/>
-    </w:rPr>
-  </w:style>
-  <w:style w:type="character" w:customStyle="1" w:styleId="tekstopisuZnak">
-    <w:name w:val="tekst opisu Znak"/>
-    <w:basedOn w:val="Domylnaczcionkaakapitu"/>
-    <w:link w:val="tekstopisu"/>
-    <w:rsid w:val="00502C90"/>
-    <w:rPr>
-      <w:rFonts w:ascii="Palatino Linotype" w:eastAsia="SimSun" w:hAnsi="Palatino Linotype" w:cs="Times New Roman"/>
-      <w:noProof/>
-      <w:color w:val="000000"/>
-      <w:szCs w:val="20"/>
-      <w:lang w:eastAsia="de-DE" w:bidi="en-US"/>
-    </w:rPr>
-  </w:style>
-  <w:style w:type="paragraph" w:styleId="Legenda">
-    <w:name w:val="caption"/>
-    <w:basedOn w:val="Normalny"/>
-    <w:next w:val="Normalny"/>
-    <w:uiPriority w:val="35"/>
-    <w:unhideWhenUsed/>
-    <w:qFormat/>
-    <w:rsid w:val="00D412AA"/>
-    <w:pPr>
-      <w:spacing w:before="120" w:after="120" w:line="240" w:lineRule="auto"/>
-    </w:pPr>
-    <w:rPr>
-      <w:iCs/>
-      <w:color w:val="000000" w:themeColor="text1"/>
-      <w:sz w:val="20"/>
-      <w:szCs w:val="18"/>
-    </w:rPr>
-  </w:style>
-  <w:style w:type="paragraph" w:customStyle="1" w:styleId="MDPI52figure">
-    <w:name w:val="MDPI_5.2_figure"/>
-    <w:qFormat/>
-    <w:rsid w:val="002E5647"/>
-    <w:pPr>
-      <w:adjustRightInd w:val="0"/>
-      <w:snapToGrid w:val="0"/>
-      <w:spacing w:before="240" w:after="120" w:line="240" w:lineRule="auto"/>
-      <w:jc w:val="center"/>
-    </w:pPr>
-    <w:rPr>
-      <w:rFonts w:ascii="Palatino Linotype" w:eastAsia="Times New Roman" w:hAnsi="Palatino Linotype" w:cs="Times New Roman"/>
-      <w:snapToGrid w:val="0"/>
-      <w:color w:val="000000"/>
-      <w:sz w:val="20"/>
-      <w:szCs w:val="20"/>
-      <w:lang w:val="en-US" w:eastAsia="de-DE" w:bidi="en-US"/>
-    </w:rPr>
-  </w:style>
-  <w:style w:type="table" w:customStyle="1" w:styleId="PlainTable4">
-    <w:name w:val="Plain Table 4"/>
-    <w:basedOn w:val="Standardowy"/>
-    <w:uiPriority w:val="44"/>
-    <w:rsid w:val="0067520A"/>
-    <w:pPr>
-      <w:spacing w:after="0" w:line="240" w:lineRule="auto"/>
-    </w:pPr>
-    <w:tblPr>
-      <w:tblStyleRowBandSize w:val="1"/>
-      <w:tblStyleColBandSize w:val="1"/>
-      <w:tblInd w:w="0" w:type="dxa"/>
-      <w:tblCellMar>
-        <w:top w:w="0" w:type="dxa"/>
-        <w:left w:w="108" w:type="dxa"/>
-        <w:bottom w:w="0" w:type="dxa"/>
-        <w:right w:w="108" w:type="dxa"/>
-      </w:tblCellMar>
     </w:tblPr>
     <w:tblStylePr w:type="firstRow">
       <w:rPr>
@@ -7675,7 +7959,7 @@
   <a:extraClrSchemeLst/>
   <a:extLst>
     <a:ext uri="{05A4C25C-085E-4340-85A3-A5531E510DB2}">
-      <thm15:themeFamily xmlns:thm15="http://schemas.microsoft.com/office/thememl/2012/main" xmlns="" name="Office Theme" id="{62F939B6-93AF-4DB8-9C6B-D6C7DFDC589F}" vid="{4A3C46E8-61CC-4603-A589-7422A47A8E4A}"/>
+      <thm15:themeFamily xmlns:thm15="http://schemas.microsoft.com/office/thememl/2012/main" name="Office Theme" id="{62F939B6-93AF-4DB8-9C6B-D6C7DFDC589F}" vid="{4A3C46E8-61CC-4603-A589-7422A47A8E4A}"/>
     </a:ext>
   </a:extLst>
 </a:theme>

</xml_diff>